<commit_message>
refactor pz & defends text
</commit_message>
<xml_diff>
--- a/Абрамов пояснительная записка.docx
+++ b/Абрамов пояснительная записка.docx
@@ -3390,7 +3390,15 @@
           <w:sz w:val="28"/>
           <w:lang w:val="ru-RU"/>
         </w:rPr>
-        <w:t>разработать эксплуатационную документацию,</w:t>
+        <w:t>разработать эксплуатационную документацию</w:t>
+      </w:r>
+      <w:r>
+        <w:rPr>
+          <w:rFonts w:hint="default"/>
+          <w:sz w:val="28"/>
+          <w:lang w:val="en-US"/>
+        </w:rPr>
+        <w:t>.</w:t>
       </w:r>
     </w:p>
     <w:p>
@@ -7498,6 +7506,12 @@
             <w:insideH w:val="single" w:color="auto" w:sz="4" w:space="0"/>
             <w:insideV w:val="single" w:color="auto" w:sz="4" w:space="0"/>
           </w:tblBorders>
+          <w:tblCellMar>
+            <w:top w:w="0" w:type="dxa"/>
+            <w:left w:w="108" w:type="dxa"/>
+            <w:bottom w:w="0" w:type="dxa"/>
+            <w:right w:w="108" w:type="dxa"/>
+          </w:tblCellMar>
         </w:tblPrEx>
         <w:trPr>
           <w:trHeight w:val="1495" w:hRule="atLeast"/>
@@ -8854,15 +8868,14 @@
               <w:keepLines w:val="0"/>
               <w:widowControl/>
               <w:suppressLineNumbers w:val="0"/>
+              <w:spacing w:after="0" w:line="240" w:lineRule="auto"/>
               <w:rPr>
                 <w:rFonts w:hint="default" w:ascii="Courier New" w:hAnsi="Courier New" w:cs="Courier New"/>
-                <w:lang/>
               </w:rPr>
             </w:pPr>
             <w:r>
               <w:rPr>
                 <w:rFonts w:hint="default" w:ascii="Courier New" w:hAnsi="Courier New" w:cs="Courier New"/>
-                <w:lang/>
               </w:rPr>
               <w:t>// GET: api/orders/address=ЦУМ&amp;status=Новый</w:t>
             </w:r>
@@ -8874,15 +8887,14 @@
               <w:keepLines w:val="0"/>
               <w:widowControl/>
               <w:suppressLineNumbers w:val="0"/>
+              <w:spacing w:after="0" w:line="240" w:lineRule="auto"/>
               <w:rPr>
                 <w:rFonts w:hint="default" w:ascii="Courier New" w:hAnsi="Courier New" w:cs="Courier New"/>
-                <w:lang/>
               </w:rPr>
             </w:pPr>
             <w:r>
               <w:rPr>
                 <w:rFonts w:hint="default" w:ascii="Courier New" w:hAnsi="Courier New" w:cs="Courier New"/>
-                <w:lang/>
               </w:rPr>
               <w:t>[HttpGet("address={address}&amp;status={status}")]</w:t>
             </w:r>
@@ -8894,15 +8906,14 @@
               <w:keepLines w:val="0"/>
               <w:widowControl/>
               <w:suppressLineNumbers w:val="0"/>
+              <w:spacing w:after="0" w:line="240" w:lineRule="auto"/>
               <w:rPr>
                 <w:rFonts w:hint="default" w:ascii="Courier New" w:hAnsi="Courier New" w:cs="Courier New"/>
-                <w:lang/>
               </w:rPr>
             </w:pPr>
             <w:r>
               <w:rPr>
                 <w:rFonts w:hint="default" w:ascii="Courier New" w:hAnsi="Courier New" w:cs="Courier New"/>
-                <w:lang/>
               </w:rPr>
               <w:t>public async Task&lt;ActionResult&lt;IEnumerable</w:t>
             </w:r>
@@ -8914,16 +8925,15 @@
               <w:keepLines w:val="0"/>
               <w:widowControl/>
               <w:suppressLineNumbers w:val="0"/>
+              <w:spacing w:after="0" w:line="240" w:lineRule="auto"/>
               <w:ind w:firstLine="480" w:firstLineChars="200"/>
               <w:rPr>
                 <w:rFonts w:hint="default" w:ascii="Courier New" w:hAnsi="Courier New" w:cs="Courier New"/>
-                <w:lang/>
               </w:rPr>
             </w:pPr>
             <w:r>
               <w:rPr>
                 <w:rFonts w:hint="default" w:ascii="Courier New" w:hAnsi="Courier New" w:cs="Courier New"/>
-                <w:lang/>
               </w:rPr>
               <w:t>&lt;orders_full_info_view&gt;&gt;&gt;</w:t>
             </w:r>
@@ -8937,7 +8947,6 @@
             <w:r>
               <w:rPr>
                 <w:rFonts w:hint="default" w:ascii="Courier New" w:hAnsi="Courier New" w:cs="Courier New"/>
-                <w:lang/>
               </w:rPr>
               <w:t>GetOrdersByAddressAndStatus(</w:t>
             </w:r>
@@ -8949,16 +8958,15 @@
               <w:keepLines w:val="0"/>
               <w:widowControl/>
               <w:suppressLineNumbers w:val="0"/>
+              <w:spacing w:after="0" w:line="240" w:lineRule="auto"/>
               <w:ind w:firstLine="480" w:firstLineChars="200"/>
               <w:rPr>
                 <w:rFonts w:hint="default" w:ascii="Courier New" w:hAnsi="Courier New" w:cs="Courier New"/>
-                <w:lang/>
               </w:rPr>
             </w:pPr>
             <w:r>
               <w:rPr>
                 <w:rFonts w:hint="default" w:ascii="Courier New" w:hAnsi="Courier New" w:cs="Courier New"/>
-                <w:lang/>
               </w:rPr>
               <w:t>string address, string status = "Новый")</w:t>
             </w:r>
@@ -8970,15 +8978,14 @@
               <w:keepLines w:val="0"/>
               <w:widowControl/>
               <w:suppressLineNumbers w:val="0"/>
+              <w:spacing w:after="0" w:line="240" w:lineRule="auto"/>
               <w:rPr>
                 <w:rFonts w:hint="default" w:ascii="Courier New" w:hAnsi="Courier New" w:cs="Courier New"/>
-                <w:lang/>
               </w:rPr>
             </w:pPr>
             <w:r>
               <w:rPr>
                 <w:rFonts w:hint="default" w:ascii="Courier New" w:hAnsi="Courier New" w:cs="Courier New"/>
-                <w:lang/>
               </w:rPr>
               <w:t>{</w:t>
             </w:r>
@@ -8990,16 +8997,15 @@
               <w:keepLines w:val="0"/>
               <w:widowControl/>
               <w:suppressLineNumbers w:val="0"/>
+              <w:spacing w:after="0" w:line="240" w:lineRule="auto"/>
               <w:ind w:firstLine="480" w:firstLineChars="200"/>
               <w:rPr>
                 <w:rFonts w:hint="default" w:ascii="Courier New" w:hAnsi="Courier New" w:cs="Courier New"/>
-                <w:lang/>
               </w:rPr>
             </w:pPr>
             <w:r>
               <w:rPr>
                 <w:rFonts w:hint="default" w:ascii="Courier New" w:hAnsi="Courier New" w:cs="Courier New"/>
-                <w:lang/>
               </w:rPr>
               <w:t>// Поиск заказов по адресу и статусу</w:t>
             </w:r>
@@ -9011,16 +9017,15 @@
               <w:keepLines w:val="0"/>
               <w:widowControl/>
               <w:suppressLineNumbers w:val="0"/>
+              <w:spacing w:after="0" w:line="240" w:lineRule="auto"/>
               <w:ind w:firstLine="480" w:firstLineChars="200"/>
               <w:rPr>
                 <w:rFonts w:hint="default" w:ascii="Courier New" w:hAnsi="Courier New" w:cs="Courier New"/>
-                <w:lang/>
               </w:rPr>
             </w:pPr>
             <w:r>
               <w:rPr>
                 <w:rFonts w:hint="default" w:ascii="Courier New" w:hAnsi="Courier New" w:cs="Courier New"/>
-                <w:lang/>
               </w:rPr>
               <w:t>var orders = await _context.orders_full_info_views</w:t>
             </w:r>
@@ -9032,16 +9037,15 @@
               <w:keepLines w:val="0"/>
               <w:widowControl/>
               <w:suppressLineNumbers w:val="0"/>
+              <w:spacing w:after="0" w:line="240" w:lineRule="auto"/>
               <w:ind w:firstLine="960" w:firstLineChars="400"/>
               <w:rPr>
                 <w:rFonts w:hint="default" w:ascii="Courier New" w:hAnsi="Courier New" w:cs="Courier New"/>
-                <w:lang/>
               </w:rPr>
             </w:pPr>
             <w:r>
               <w:rPr>
                 <w:rFonts w:hint="default" w:ascii="Courier New" w:hAnsi="Courier New" w:cs="Courier New"/>
-                <w:lang/>
               </w:rPr>
               <w:t xml:space="preserve">.Where(o =&gt; o.cafe_address == address </w:t>
             </w:r>
@@ -9053,16 +9057,15 @@
               <w:keepLines w:val="0"/>
               <w:widowControl/>
               <w:suppressLineNumbers w:val="0"/>
+              <w:spacing w:after="0" w:line="240" w:lineRule="auto"/>
               <w:ind w:firstLine="1080" w:firstLineChars="450"/>
               <w:rPr>
                 <w:rFonts w:hint="default" w:ascii="Courier New" w:hAnsi="Courier New" w:cs="Courier New"/>
-                <w:lang/>
               </w:rPr>
             </w:pPr>
             <w:r>
               <w:rPr>
                 <w:rFonts w:hint="default" w:ascii="Courier New" w:hAnsi="Courier New" w:cs="Courier New"/>
-                <w:lang/>
               </w:rPr>
               <w:t>&amp;&amp; o.order_status == status)</w:t>
             </w:r>
@@ -9074,16 +9077,15 @@
               <w:keepLines w:val="0"/>
               <w:widowControl/>
               <w:suppressLineNumbers w:val="0"/>
+              <w:spacing w:after="0" w:line="240" w:lineRule="auto"/>
               <w:ind w:firstLine="960" w:firstLineChars="400"/>
               <w:rPr>
                 <w:rFonts w:hint="default" w:ascii="Courier New" w:hAnsi="Courier New" w:cs="Courier New"/>
-                <w:lang/>
               </w:rPr>
             </w:pPr>
             <w:r>
               <w:rPr>
                 <w:rFonts w:hint="default" w:ascii="Courier New" w:hAnsi="Courier New" w:cs="Courier New"/>
-                <w:lang/>
               </w:rPr>
               <w:t>.ToListAsync();</w:t>
             </w:r>
@@ -9095,16 +9097,15 @@
               <w:keepLines w:val="0"/>
               <w:widowControl/>
               <w:suppressLineNumbers w:val="0"/>
+              <w:spacing w:after="0" w:line="240" w:lineRule="auto"/>
               <w:ind w:firstLine="480" w:firstLineChars="200"/>
               <w:rPr>
                 <w:rFonts w:hint="default" w:ascii="Courier New" w:hAnsi="Courier New" w:cs="Courier New"/>
-                <w:lang/>
               </w:rPr>
             </w:pPr>
             <w:r>
               <w:rPr>
                 <w:rFonts w:hint="default" w:ascii="Courier New" w:hAnsi="Courier New" w:cs="Courier New"/>
-                <w:lang/>
               </w:rPr>
               <w:t>if (orders == null || !orders.Any())</w:t>
             </w:r>
@@ -9116,16 +9117,15 @@
               <w:keepLines w:val="0"/>
               <w:widowControl/>
               <w:suppressLineNumbers w:val="0"/>
+              <w:spacing w:after="0" w:line="240" w:lineRule="auto"/>
               <w:ind w:firstLine="480" w:firstLineChars="200"/>
               <w:rPr>
                 <w:rFonts w:hint="default" w:ascii="Courier New" w:hAnsi="Courier New" w:cs="Courier New"/>
-                <w:lang/>
               </w:rPr>
             </w:pPr>
             <w:r>
               <w:rPr>
                 <w:rFonts w:hint="default" w:ascii="Courier New" w:hAnsi="Courier New" w:cs="Courier New"/>
-                <w:lang/>
               </w:rPr>
               <w:t>{</w:t>
             </w:r>
@@ -9137,16 +9137,15 @@
               <w:keepLines w:val="0"/>
               <w:widowControl/>
               <w:suppressLineNumbers w:val="0"/>
+              <w:spacing w:after="0" w:line="240" w:lineRule="auto"/>
               <w:ind w:firstLine="960" w:firstLineChars="400"/>
               <w:rPr>
                 <w:rFonts w:hint="default" w:ascii="Courier New" w:hAnsi="Courier New" w:cs="Courier New"/>
-                <w:lang/>
               </w:rPr>
             </w:pPr>
             <w:r>
               <w:rPr>
                 <w:rFonts w:hint="default" w:ascii="Courier New" w:hAnsi="Courier New" w:cs="Courier New"/>
-                <w:lang/>
               </w:rPr>
               <w:t>return NotFound();</w:t>
             </w:r>
@@ -9158,16 +9157,15 @@
               <w:keepLines w:val="0"/>
               <w:widowControl/>
               <w:suppressLineNumbers w:val="0"/>
+              <w:spacing w:after="0" w:line="240" w:lineRule="auto"/>
               <w:ind w:firstLine="480" w:firstLineChars="200"/>
               <w:rPr>
                 <w:rFonts w:hint="default" w:ascii="Courier New" w:hAnsi="Courier New" w:cs="Courier New"/>
-                <w:lang/>
               </w:rPr>
             </w:pPr>
             <w:r>
               <w:rPr>
                 <w:rFonts w:hint="default" w:ascii="Courier New" w:hAnsi="Courier New" w:cs="Courier New"/>
-                <w:lang/>
               </w:rPr>
               <w:t>}</w:t>
             </w:r>
@@ -9179,16 +9177,15 @@
               <w:keepLines w:val="0"/>
               <w:widowControl/>
               <w:suppressLineNumbers w:val="0"/>
+              <w:spacing w:after="0" w:line="240" w:lineRule="auto"/>
               <w:ind w:firstLine="480" w:firstLineChars="200"/>
               <w:rPr>
                 <w:rFonts w:hint="default" w:ascii="Courier New" w:hAnsi="Courier New" w:cs="Courier New"/>
-                <w:lang/>
               </w:rPr>
             </w:pPr>
             <w:r>
               <w:rPr>
                 <w:rFonts w:hint="default" w:ascii="Courier New" w:hAnsi="Courier New" w:cs="Courier New"/>
-                <w:lang/>
               </w:rPr>
               <w:t>return Ok(orders);</w:t>
             </w:r>
@@ -9200,6 +9197,7 @@
               <w:keepLines w:val="0"/>
               <w:widowControl/>
               <w:suppressLineNumbers w:val="0"/>
+              <w:spacing w:after="0" w:line="240" w:lineRule="auto"/>
               <w:rPr>
                 <w:rFonts w:hint="default"/>
                 <w:sz w:val="28"/>
@@ -9211,7 +9209,6 @@
             <w:r>
               <w:rPr>
                 <w:rFonts w:hint="default" w:ascii="Courier New" w:hAnsi="Courier New" w:cs="Courier New"/>
-                <w:lang/>
               </w:rPr>
               <w:t>}</w:t>
             </w:r>
@@ -9705,6 +9702,7 @@
               <w:keepLines w:val="0"/>
               <w:widowControl/>
               <w:suppressLineNumbers w:val="0"/>
+              <w:spacing w:after="0" w:line="240" w:lineRule="auto"/>
               <w:rPr>
                 <w:rFonts w:hint="default" w:ascii="Courier New" w:hAnsi="Courier New" w:cs="Courier New"/>
                 <w:lang w:val="ru-RU"/>
@@ -9732,6 +9730,7 @@
               <w:keepLines w:val="0"/>
               <w:widowControl/>
               <w:suppressLineNumbers w:val="0"/>
+              <w:spacing w:after="0" w:line="240" w:lineRule="auto"/>
               <w:rPr>
                 <w:rFonts w:hint="default" w:ascii="Courier New" w:hAnsi="Courier New"/>
                 <w:lang w:val="en-US"/>
@@ -9752,6 +9751,7 @@
               <w:keepLines w:val="0"/>
               <w:widowControl/>
               <w:suppressLineNumbers w:val="0"/>
+              <w:spacing w:after="0" w:line="240" w:lineRule="auto"/>
               <w:rPr>
                 <w:rFonts w:hint="default" w:ascii="Courier New" w:hAnsi="Courier New"/>
                 <w:lang w:val="en-US"/>
@@ -9772,6 +9772,7 @@
               <w:keepLines w:val="0"/>
               <w:widowControl/>
               <w:suppressLineNumbers w:val="0"/>
+              <w:spacing w:after="0" w:line="240" w:lineRule="auto"/>
               <w:rPr>
                 <w:rFonts w:hint="default" w:ascii="Courier New" w:hAnsi="Courier New"/>
                 <w:lang w:val="en-US"/>
@@ -9792,6 +9793,7 @@
               <w:keepLines w:val="0"/>
               <w:widowControl/>
               <w:suppressLineNumbers w:val="0"/>
+              <w:spacing w:after="0" w:line="240" w:lineRule="auto"/>
               <w:rPr>
                 <w:rFonts w:hint="default" w:ascii="Courier New" w:hAnsi="Courier New"/>
                 <w:lang w:val="en-US"/>
@@ -9805,6 +9807,7 @@
               <w:keepLines w:val="0"/>
               <w:widowControl/>
               <w:suppressLineNumbers w:val="0"/>
+              <w:spacing w:after="0" w:line="240" w:lineRule="auto"/>
               <w:rPr>
                 <w:rFonts w:hint="default" w:ascii="Courier New" w:hAnsi="Courier New"/>
                 <w:lang w:val="en-US"/>
@@ -9825,6 +9828,7 @@
               <w:keepLines w:val="0"/>
               <w:widowControl/>
               <w:suppressLineNumbers w:val="0"/>
+              <w:spacing w:after="0" w:line="240" w:lineRule="auto"/>
               <w:rPr>
                 <w:rFonts w:hint="default" w:ascii="Courier New" w:hAnsi="Courier New"/>
                 <w:lang w:val="en-US"/>
@@ -9845,6 +9849,7 @@
               <w:keepLines w:val="0"/>
               <w:widowControl/>
               <w:suppressLineNumbers w:val="0"/>
+              <w:spacing w:after="0" w:line="240" w:lineRule="auto"/>
               <w:rPr>
                 <w:rFonts w:hint="default" w:ascii="Courier New" w:hAnsi="Courier New"/>
                 <w:lang w:val="en-US"/>
@@ -9865,6 +9870,7 @@
               <w:keepLines w:val="0"/>
               <w:widowControl/>
               <w:suppressLineNumbers w:val="0"/>
+              <w:spacing w:after="0" w:line="240" w:lineRule="auto"/>
               <w:rPr>
                 <w:rFonts w:hint="default" w:ascii="Courier New" w:hAnsi="Courier New"/>
                 <w:lang w:val="en-US"/>
@@ -9885,6 +9891,7 @@
               <w:keepLines w:val="0"/>
               <w:widowControl/>
               <w:suppressLineNumbers w:val="0"/>
+              <w:spacing w:after="0" w:line="240" w:lineRule="auto"/>
               <w:rPr>
                 <w:rFonts w:hint="default" w:ascii="Courier New" w:hAnsi="Courier New"/>
                 <w:lang w:val="en-US"/>
@@ -9905,6 +9912,7 @@
               <w:keepLines w:val="0"/>
               <w:widowControl/>
               <w:suppressLineNumbers w:val="0"/>
+              <w:spacing w:after="0" w:line="240" w:lineRule="auto"/>
               <w:rPr>
                 <w:rFonts w:hint="default" w:ascii="Courier New" w:hAnsi="Courier New"/>
                 <w:lang w:val="en-US"/>
@@ -9918,6 +9926,7 @@
               <w:keepLines w:val="0"/>
               <w:widowControl/>
               <w:suppressLineNumbers w:val="0"/>
+              <w:spacing w:after="0" w:line="240" w:lineRule="auto"/>
               <w:rPr>
                 <w:rFonts w:hint="default" w:ascii="Courier New" w:hAnsi="Courier New"/>
                 <w:lang w:val="en-US"/>
@@ -9938,6 +9947,7 @@
               <w:keepLines w:val="0"/>
               <w:widowControl/>
               <w:suppressLineNumbers w:val="0"/>
+              <w:spacing w:after="0" w:line="240" w:lineRule="auto"/>
               <w:rPr>
                 <w:rFonts w:hint="default" w:ascii="Courier New" w:hAnsi="Courier New"/>
                 <w:lang w:val="en-US"/>
@@ -9958,6 +9968,7 @@
               <w:keepLines w:val="0"/>
               <w:widowControl/>
               <w:suppressLineNumbers w:val="0"/>
+              <w:spacing w:after="0" w:line="240" w:lineRule="auto"/>
               <w:rPr>
                 <w:rFonts w:hint="default" w:ascii="Courier New" w:hAnsi="Courier New"/>
                 <w:lang w:val="en-US"/>
@@ -9978,6 +9989,7 @@
               <w:keepLines w:val="0"/>
               <w:widowControl/>
               <w:suppressLineNumbers w:val="0"/>
+              <w:spacing w:after="0" w:line="240" w:lineRule="auto"/>
               <w:rPr>
                 <w:rFonts w:hint="default" w:ascii="Courier New" w:hAnsi="Courier New"/>
                 <w:lang w:val="en-US"/>
@@ -9998,6 +10010,7 @@
               <w:keepLines w:val="0"/>
               <w:widowControl/>
               <w:suppressLineNumbers w:val="0"/>
+              <w:spacing w:after="0" w:line="240" w:lineRule="auto"/>
               <w:rPr>
                 <w:rFonts w:hint="default" w:ascii="Courier New" w:hAnsi="Courier New"/>
                 <w:lang w:val="en-US"/>
@@ -10018,6 +10031,7 @@
               <w:keepLines w:val="0"/>
               <w:widowControl/>
               <w:suppressLineNumbers w:val="0"/>
+              <w:spacing w:after="0" w:line="240" w:lineRule="auto"/>
               <w:rPr>
                 <w:rFonts w:hint="default" w:ascii="Courier New" w:hAnsi="Courier New"/>
                 <w:lang w:val="en-US"/>
@@ -10038,6 +10052,7 @@
               <w:keepLines w:val="0"/>
               <w:widowControl/>
               <w:suppressLineNumbers w:val="0"/>
+              <w:spacing w:after="0" w:line="240" w:lineRule="auto"/>
               <w:rPr>
                 <w:rFonts w:hint="default" w:ascii="Courier New" w:hAnsi="Courier New"/>
                 <w:lang w:val="en-US"/>
@@ -10058,6 +10073,7 @@
               <w:keepLines w:val="0"/>
               <w:widowControl/>
               <w:suppressLineNumbers w:val="0"/>
+              <w:spacing w:after="0" w:line="240" w:lineRule="auto"/>
               <w:rPr>
                 <w:rFonts w:hint="default" w:ascii="Courier New" w:hAnsi="Courier New"/>
                 <w:lang w:val="en-US"/>
@@ -10078,6 +10094,7 @@
               <w:keepLines w:val="0"/>
               <w:widowControl/>
               <w:suppressLineNumbers w:val="0"/>
+              <w:spacing w:after="0" w:line="240" w:lineRule="auto"/>
               <w:rPr>
                 <w:rFonts w:hint="default" w:ascii="Courier New" w:hAnsi="Courier New"/>
                 <w:lang w:val="en-US"/>
@@ -10098,6 +10115,7 @@
               <w:keepLines w:val="0"/>
               <w:widowControl/>
               <w:suppressLineNumbers w:val="0"/>
+              <w:spacing w:after="0" w:line="240" w:lineRule="auto"/>
               <w:rPr>
                 <w:rFonts w:hint="default" w:ascii="Courier New" w:hAnsi="Courier New"/>
                 <w:lang w:val="en-US"/>
@@ -10118,6 +10136,7 @@
               <w:keepLines w:val="0"/>
               <w:widowControl/>
               <w:suppressLineNumbers w:val="0"/>
+              <w:spacing w:after="0" w:line="240" w:lineRule="auto"/>
               <w:rPr>
                 <w:rFonts w:hint="default" w:ascii="Courier New" w:hAnsi="Courier New"/>
                 <w:lang w:val="en-US"/>
@@ -10138,6 +10157,7 @@
               <w:keepLines w:val="0"/>
               <w:widowControl/>
               <w:suppressLineNumbers w:val="0"/>
+              <w:spacing w:after="0" w:line="240" w:lineRule="auto"/>
               <w:rPr>
                 <w:rFonts w:hint="default" w:ascii="Courier New" w:hAnsi="Courier New"/>
                 <w:lang w:val="en-US"/>
@@ -10158,6 +10178,7 @@
               <w:keepLines w:val="0"/>
               <w:widowControl/>
               <w:suppressLineNumbers w:val="0"/>
+              <w:spacing w:after="0" w:line="240" w:lineRule="auto"/>
               <w:rPr>
                 <w:rFonts w:hint="default" w:ascii="Courier New" w:hAnsi="Courier New"/>
                 <w:lang w:val="en-US"/>
@@ -10178,6 +10199,7 @@
               <w:keepLines w:val="0"/>
               <w:widowControl/>
               <w:suppressLineNumbers w:val="0"/>
+              <w:spacing w:after="0" w:line="240" w:lineRule="auto"/>
               <w:rPr>
                 <w:rFonts w:hint="default" w:ascii="Courier New" w:hAnsi="Courier New"/>
                 <w:lang w:val="en-US"/>
@@ -10198,6 +10220,7 @@
               <w:keepLines w:val="0"/>
               <w:widowControl/>
               <w:suppressLineNumbers w:val="0"/>
+              <w:spacing w:after="0" w:line="240" w:lineRule="auto"/>
               <w:rPr>
                 <w:rFonts w:hint="default" w:ascii="Courier New" w:hAnsi="Courier New"/>
                 <w:lang w:val="en-US"/>
@@ -10218,6 +10241,7 @@
               <w:keepLines w:val="0"/>
               <w:widowControl/>
               <w:suppressLineNumbers w:val="0"/>
+              <w:spacing w:after="0" w:line="240" w:lineRule="auto"/>
               <w:rPr>
                 <w:rFonts w:hint="default" w:ascii="Courier New" w:hAnsi="Courier New"/>
                 <w:lang w:val="en-US"/>
@@ -10238,6 +10262,7 @@
               <w:keepLines w:val="0"/>
               <w:widowControl/>
               <w:suppressLineNumbers w:val="0"/>
+              <w:spacing w:after="0" w:line="240" w:lineRule="auto"/>
               <w:rPr>
                 <w:rFonts w:hint="default" w:ascii="Courier New" w:hAnsi="Courier New"/>
                 <w:lang w:val="en-US"/>
@@ -10258,6 +10283,7 @@
               <w:keepLines w:val="0"/>
               <w:widowControl/>
               <w:suppressLineNumbers w:val="0"/>
+              <w:spacing w:after="0" w:line="240" w:lineRule="auto"/>
               <w:rPr>
                 <w:rFonts w:hint="default" w:ascii="Courier New" w:hAnsi="Courier New"/>
                 <w:lang w:val="en-US"/>
@@ -10278,6 +10304,7 @@
               <w:keepLines w:val="0"/>
               <w:widowControl/>
               <w:suppressLineNumbers w:val="0"/>
+              <w:spacing w:after="0" w:line="240" w:lineRule="auto"/>
               <w:rPr>
                 <w:rFonts w:hint="default" w:ascii="Courier New" w:hAnsi="Courier New"/>
                 <w:lang w:val="en-US"/>
@@ -10298,6 +10325,7 @@
               <w:keepLines w:val="0"/>
               <w:widowControl/>
               <w:suppressLineNumbers w:val="0"/>
+              <w:spacing w:after="0" w:line="240" w:lineRule="auto"/>
               <w:rPr>
                 <w:rFonts w:hint="default" w:ascii="Courier New" w:hAnsi="Courier New"/>
                 <w:lang w:val="en-US"/>
@@ -10318,6 +10346,7 @@
               <w:keepLines w:val="0"/>
               <w:widowControl/>
               <w:suppressLineNumbers w:val="0"/>
+              <w:spacing w:after="0" w:line="240" w:lineRule="auto"/>
               <w:rPr>
                 <w:rFonts w:hint="default" w:ascii="Courier New" w:hAnsi="Courier New"/>
                 <w:lang w:val="en-US"/>
@@ -10338,6 +10367,7 @@
               <w:keepLines w:val="0"/>
               <w:widowControl/>
               <w:suppressLineNumbers w:val="0"/>
+              <w:spacing w:after="0" w:line="240" w:lineRule="auto"/>
               <w:rPr>
                 <w:rFonts w:hint="default" w:ascii="Courier New" w:hAnsi="Courier New"/>
                 <w:lang w:val="ru-RU"/>
@@ -10358,6 +10388,7 @@
               <w:keepLines w:val="0"/>
               <w:widowControl/>
               <w:suppressLineNumbers w:val="0"/>
+              <w:spacing w:after="0" w:line="240" w:lineRule="auto"/>
               <w:rPr>
                 <w:rFonts w:hint="default" w:ascii="Courier New" w:hAnsi="Courier New"/>
                 <w:lang w:val="en-US"/>
@@ -10378,6 +10409,7 @@
               <w:keepLines w:val="0"/>
               <w:widowControl/>
               <w:suppressLineNumbers w:val="0"/>
+              <w:spacing w:after="0" w:line="240" w:lineRule="auto"/>
               <w:rPr>
                 <w:rFonts w:hint="default" w:ascii="Courier New" w:hAnsi="Courier New"/>
                 <w:lang w:val="en-US"/>
@@ -10398,6 +10430,7 @@
               <w:keepLines w:val="0"/>
               <w:widowControl/>
               <w:suppressLineNumbers w:val="0"/>
+              <w:spacing w:after="0" w:line="240" w:lineRule="auto"/>
               <w:rPr>
                 <w:rFonts w:hint="default" w:ascii="Courier New" w:hAnsi="Courier New"/>
                 <w:lang w:val="en-US"/>
@@ -10418,6 +10451,7 @@
               <w:keepLines w:val="0"/>
               <w:widowControl/>
               <w:suppressLineNumbers w:val="0"/>
+              <w:spacing w:after="0" w:line="240" w:lineRule="auto"/>
               <w:rPr>
                 <w:rFonts w:hint="default" w:ascii="Courier New" w:hAnsi="Courier New"/>
                 <w:lang w:val="en-US"/>
@@ -10438,6 +10472,7 @@
               <w:keepLines w:val="0"/>
               <w:widowControl/>
               <w:suppressLineNumbers w:val="0"/>
+              <w:spacing w:after="0" w:line="240" w:lineRule="auto"/>
               <w:rPr>
                 <w:rFonts w:hint="default" w:ascii="Courier New" w:hAnsi="Courier New"/>
                 <w:lang w:val="en-US"/>
@@ -10458,6 +10493,7 @@
               <w:keepLines w:val="0"/>
               <w:widowControl/>
               <w:suppressLineNumbers w:val="0"/>
+              <w:spacing w:after="0" w:line="240" w:lineRule="auto"/>
               <w:rPr>
                 <w:rFonts w:hint="default" w:ascii="Courier New" w:hAnsi="Courier New"/>
                 <w:lang w:val="en-US"/>
@@ -10478,6 +10514,7 @@
               <w:keepLines w:val="0"/>
               <w:widowControl/>
               <w:suppressLineNumbers w:val="0"/>
+              <w:spacing w:after="0" w:line="240" w:lineRule="auto"/>
               <w:rPr>
                 <w:rFonts w:hint="default" w:ascii="Courier New" w:hAnsi="Courier New"/>
                 <w:lang w:val="en-US"/>
@@ -10498,6 +10535,7 @@
               <w:keepLines w:val="0"/>
               <w:widowControl/>
               <w:suppressLineNumbers w:val="0"/>
+              <w:spacing w:after="0" w:line="240" w:lineRule="auto"/>
               <w:rPr>
                 <w:rFonts w:hint="default" w:ascii="Courier New" w:hAnsi="Courier New"/>
                 <w:lang w:val="en-US"/>
@@ -10518,6 +10556,7 @@
               <w:keepLines w:val="0"/>
               <w:widowControl/>
               <w:suppressLineNumbers w:val="0"/>
+              <w:spacing w:after="0" w:line="240" w:lineRule="auto"/>
               <w:rPr>
                 <w:rFonts w:hint="default" w:ascii="Courier New" w:hAnsi="Courier New"/>
                 <w:lang w:val="en-US"/>
@@ -10538,6 +10577,7 @@
               <w:keepLines w:val="0"/>
               <w:widowControl/>
               <w:suppressLineNumbers w:val="0"/>
+              <w:spacing w:after="0" w:line="240" w:lineRule="auto"/>
               <w:rPr>
                 <w:rFonts w:hint="default" w:ascii="Courier New" w:hAnsi="Courier New" w:cs="Courier New"/>
                 <w:lang w:val="en-US"/>
@@ -10587,6 +10627,7 @@
               <w:keepLines w:val="0"/>
               <w:widowControl/>
               <w:suppressLineNumbers w:val="0"/>
+              <w:spacing w:after="0" w:line="240" w:lineRule="auto"/>
               <w:rPr>
                 <w:rFonts w:hint="default" w:ascii="Courier New" w:hAnsi="Courier New"/>
                 <w:lang w:val="en-US"/>
@@ -10607,6 +10648,7 @@
               <w:keepLines w:val="0"/>
               <w:widowControl/>
               <w:suppressLineNumbers w:val="0"/>
+              <w:spacing w:after="0" w:line="240" w:lineRule="auto"/>
               <w:rPr>
                 <w:rFonts w:hint="default" w:ascii="Courier New" w:hAnsi="Courier New"/>
                 <w:lang w:val="en-US"/>
@@ -10627,6 +10669,7 @@
               <w:keepLines w:val="0"/>
               <w:widowControl/>
               <w:suppressLineNumbers w:val="0"/>
+              <w:spacing w:after="0" w:line="240" w:lineRule="auto"/>
               <w:rPr>
                 <w:rFonts w:hint="default" w:ascii="Courier New" w:hAnsi="Courier New"/>
                 <w:lang w:val="en-US"/>
@@ -10647,6 +10690,7 @@
               <w:keepLines w:val="0"/>
               <w:widowControl/>
               <w:suppressLineNumbers w:val="0"/>
+              <w:spacing w:after="0" w:line="240" w:lineRule="auto"/>
               <w:rPr>
                 <w:rFonts w:hint="default" w:ascii="Courier New" w:hAnsi="Courier New"/>
                 <w:lang w:val="en-US"/>
@@ -10667,6 +10711,7 @@
               <w:keepLines w:val="0"/>
               <w:widowControl/>
               <w:suppressLineNumbers w:val="0"/>
+              <w:spacing w:after="0" w:line="240" w:lineRule="auto"/>
               <w:rPr>
                 <w:rFonts w:hint="default" w:ascii="Courier New" w:hAnsi="Courier New"/>
                 <w:lang w:val="en-US"/>
@@ -10687,6 +10732,7 @@
               <w:keepLines w:val="0"/>
               <w:widowControl/>
               <w:suppressLineNumbers w:val="0"/>
+              <w:spacing w:after="0" w:line="240" w:lineRule="auto"/>
               <w:rPr>
                 <w:rFonts w:hint="default" w:ascii="Courier New" w:hAnsi="Courier New"/>
                 <w:lang w:val="en-US"/>
@@ -10707,6 +10753,7 @@
               <w:keepLines w:val="0"/>
               <w:widowControl/>
               <w:suppressLineNumbers w:val="0"/>
+              <w:spacing w:after="0" w:line="240" w:lineRule="auto"/>
               <w:rPr>
                 <w:rFonts w:hint="default" w:ascii="Courier New" w:hAnsi="Courier New"/>
                 <w:lang w:val="en-US"/>
@@ -10727,6 +10774,7 @@
               <w:keepLines w:val="0"/>
               <w:widowControl/>
               <w:suppressLineNumbers w:val="0"/>
+              <w:spacing w:after="0" w:line="240" w:lineRule="auto"/>
               <w:rPr>
                 <w:rFonts w:hint="default" w:ascii="Courier New" w:hAnsi="Courier New"/>
                 <w:lang w:val="en-US"/>
@@ -11724,1305 +11772,6 @@
           <w:lang w:val="ru-RU"/>
         </w:rPr>
         <w:t xml:space="preserve">Таблица х – Тестирование основных команд телеграм-бота </w:t>
-      </w:r>
-    </w:p>
-    <w:p>
-      <w:pPr>
-        <w:spacing w:line="360" w:lineRule="auto"/>
-        <w:ind w:left="0" w:leftChars="0" w:firstLine="719" w:firstLineChars="257"/>
-        <w:jc w:val="both"/>
-        <w:rPr>
-          <w:rFonts w:hint="default"/>
-          <w:sz w:val="28"/>
-          <w:lang w:val="ru-RU"/>
-        </w:rPr>
-      </w:pPr>
-    </w:p>
-    <w:tbl>
-      <w:tblPr>
-        <w:tblStyle w:val="15"/>
-        <w:tblW w:w="0" w:type="auto"/>
-        <w:tblInd w:w="0" w:type="dxa"/>
-        <w:tblBorders>
-          <w:top w:val="single" w:color="auto" w:sz="4" w:space="0"/>
-          <w:left w:val="single" w:color="auto" w:sz="4" w:space="0"/>
-          <w:bottom w:val="single" w:color="auto" w:sz="4" w:space="0"/>
-          <w:right w:val="single" w:color="auto" w:sz="4" w:space="0"/>
-          <w:insideH w:val="single" w:color="auto" w:sz="4" w:space="0"/>
-          <w:insideV w:val="single" w:color="auto" w:sz="4" w:space="0"/>
-        </w:tblBorders>
-        <w:tblLayout w:type="autofit"/>
-        <w:tblCellMar>
-          <w:left w:w="108" w:type="dxa"/>
-          <w:right w:w="108" w:type="dxa"/>
-        </w:tblCellMar>
-      </w:tblPr>
-      <w:tblGrid>
-        <w:gridCol w:w="3190"/>
-        <w:gridCol w:w="3190"/>
-        <w:gridCol w:w="3191"/>
-      </w:tblGrid>
-      <w:tr>
-        <w:tblPrEx>
-          <w:tblBorders>
-            <w:top w:val="single" w:color="auto" w:sz="4" w:space="0"/>
-            <w:left w:val="single" w:color="auto" w:sz="4" w:space="0"/>
-            <w:bottom w:val="single" w:color="auto" w:sz="4" w:space="0"/>
-            <w:right w:val="single" w:color="auto" w:sz="4" w:space="0"/>
-            <w:insideH w:val="single" w:color="auto" w:sz="4" w:space="0"/>
-            <w:insideV w:val="single" w:color="auto" w:sz="4" w:space="0"/>
-          </w:tblBorders>
-          <w:tblCellMar>
-            <w:left w:w="108" w:type="dxa"/>
-            <w:right w:w="108" w:type="dxa"/>
-          </w:tblCellMar>
-        </w:tblPrEx>
-        <w:tc>
-          <w:tcPr>
-            <w:tcW w:w="3190" w:type="dxa"/>
-            <w:tcBorders>
-              <w:bottom w:val="double" w:color="auto" w:sz="4" w:space="0"/>
-            </w:tcBorders>
-          </w:tcPr>
-          <w:p>
-            <w:pPr>
-              <w:spacing w:line="360" w:lineRule="auto"/>
-              <w:jc w:val="center"/>
-              <w:rPr>
-                <w:rFonts w:hint="default"/>
-                <w:sz w:val="24"/>
-                <w:szCs w:val="24"/>
-                <w:vertAlign w:val="baseline"/>
-                <w:lang w:val="ru-RU"/>
-              </w:rPr>
-            </w:pPr>
-            <w:r>
-              <w:rPr>
-                <w:rFonts w:hint="default"/>
-                <w:sz w:val="24"/>
-                <w:szCs w:val="24"/>
-                <w:vertAlign w:val="baseline"/>
-                <w:lang w:val="ru-RU"/>
-              </w:rPr>
-              <w:t>Действие</w:t>
-            </w:r>
-          </w:p>
-        </w:tc>
-        <w:tc>
-          <w:tcPr>
-            <w:tcW w:w="3190" w:type="dxa"/>
-            <w:tcBorders>
-              <w:bottom w:val="double" w:color="auto" w:sz="4" w:space="0"/>
-            </w:tcBorders>
-          </w:tcPr>
-          <w:p>
-            <w:pPr>
-              <w:spacing w:line="360" w:lineRule="auto"/>
-              <w:jc w:val="center"/>
-              <w:rPr>
-                <w:rFonts w:hint="default"/>
-                <w:sz w:val="24"/>
-                <w:szCs w:val="24"/>
-                <w:vertAlign w:val="baseline"/>
-                <w:lang w:val="ru-RU"/>
-              </w:rPr>
-            </w:pPr>
-            <w:r>
-              <w:rPr>
-                <w:rFonts w:hint="default"/>
-                <w:sz w:val="24"/>
-                <w:szCs w:val="24"/>
-                <w:vertAlign w:val="baseline"/>
-                <w:lang w:val="ru-RU"/>
-              </w:rPr>
-              <w:t>Ожидаемый результат</w:t>
-            </w:r>
-          </w:p>
-        </w:tc>
-        <w:tc>
-          <w:tcPr>
-            <w:tcW w:w="3191" w:type="dxa"/>
-            <w:tcBorders>
-              <w:bottom w:val="double" w:color="auto" w:sz="4" w:space="0"/>
-            </w:tcBorders>
-          </w:tcPr>
-          <w:p>
-            <w:pPr>
-              <w:spacing w:line="360" w:lineRule="auto"/>
-              <w:jc w:val="center"/>
-              <w:rPr>
-                <w:rFonts w:hint="default"/>
-                <w:sz w:val="24"/>
-                <w:szCs w:val="24"/>
-                <w:vertAlign w:val="baseline"/>
-                <w:lang w:val="ru-RU"/>
-              </w:rPr>
-            </w:pPr>
-            <w:r>
-              <w:rPr>
-                <w:rFonts w:hint="default"/>
-                <w:sz w:val="24"/>
-                <w:szCs w:val="24"/>
-                <w:vertAlign w:val="baseline"/>
-                <w:lang w:val="ru-RU"/>
-              </w:rPr>
-              <w:t>Фактический результат</w:t>
-            </w:r>
-          </w:p>
-        </w:tc>
-      </w:tr>
-      <w:tr>
-        <w:tblPrEx>
-          <w:tblBorders>
-            <w:top w:val="single" w:color="auto" w:sz="4" w:space="0"/>
-            <w:left w:val="single" w:color="auto" w:sz="4" w:space="0"/>
-            <w:bottom w:val="single" w:color="auto" w:sz="4" w:space="0"/>
-            <w:right w:val="single" w:color="auto" w:sz="4" w:space="0"/>
-            <w:insideH w:val="single" w:color="auto" w:sz="4" w:space="0"/>
-            <w:insideV w:val="single" w:color="auto" w:sz="4" w:space="0"/>
-          </w:tblBorders>
-          <w:tblCellMar>
-            <w:left w:w="108" w:type="dxa"/>
-            <w:right w:w="108" w:type="dxa"/>
-          </w:tblCellMar>
-        </w:tblPrEx>
-        <w:tc>
-          <w:tcPr>
-            <w:tcW w:w="3190" w:type="dxa"/>
-            <w:tcBorders>
-              <w:top w:val="double" w:color="auto" w:sz="4" w:space="0"/>
-            </w:tcBorders>
-            <w:vAlign w:val="center"/>
-          </w:tcPr>
-          <w:p>
-            <w:pPr>
-              <w:spacing w:line="360" w:lineRule="auto"/>
-              <w:jc w:val="center"/>
-              <w:rPr>
-                <w:rFonts w:hint="default"/>
-                <w:sz w:val="24"/>
-                <w:szCs w:val="24"/>
-                <w:vertAlign w:val="baseline"/>
-                <w:lang w:val="ru-RU"/>
-              </w:rPr>
-            </w:pPr>
-            <w:r>
-              <w:rPr>
-                <w:rFonts w:hint="default"/>
-                <w:sz w:val="24"/>
-                <w:szCs w:val="24"/>
-                <w:vertAlign w:val="baseline"/>
-                <w:lang w:val="ru-RU"/>
-              </w:rPr>
-              <w:t>Ввести команду /</w:t>
-            </w:r>
-            <w:r>
-              <w:rPr>
-                <w:rFonts w:hint="default"/>
-                <w:sz w:val="24"/>
-                <w:szCs w:val="24"/>
-                <w:vertAlign w:val="baseline"/>
-                <w:lang w:val="en-US"/>
-              </w:rPr>
-              <w:t>start</w:t>
-            </w:r>
-          </w:p>
-        </w:tc>
-        <w:tc>
-          <w:tcPr>
-            <w:tcW w:w="3190" w:type="dxa"/>
-            <w:tcBorders>
-              <w:top w:val="double" w:color="auto" w:sz="4" w:space="0"/>
-            </w:tcBorders>
-            <w:vAlign w:val="center"/>
-          </w:tcPr>
-          <w:p>
-            <w:pPr>
-              <w:spacing w:line="360" w:lineRule="auto"/>
-              <w:jc w:val="center"/>
-              <w:rPr>
-                <w:rFonts w:hint="default"/>
-                <w:sz w:val="24"/>
-                <w:szCs w:val="24"/>
-                <w:vertAlign w:val="baseline"/>
-                <w:lang w:val="ru-RU"/>
-              </w:rPr>
-            </w:pPr>
-            <w:r>
-              <w:rPr>
-                <w:rFonts w:hint="default"/>
-                <w:sz w:val="24"/>
-                <w:szCs w:val="24"/>
-                <w:vertAlign w:val="baseline"/>
-                <w:lang w:val="ru-RU"/>
-              </w:rPr>
-              <w:t>Появление сообщения с просьбой ввести пароль</w:t>
-            </w:r>
-          </w:p>
-        </w:tc>
-        <w:tc>
-          <w:tcPr>
-            <w:tcW w:w="3191" w:type="dxa"/>
-            <w:tcBorders>
-              <w:top w:val="double" w:color="auto" w:sz="4" w:space="0"/>
-            </w:tcBorders>
-            <w:vAlign w:val="center"/>
-          </w:tcPr>
-          <w:p>
-            <w:pPr>
-              <w:spacing w:line="360" w:lineRule="auto"/>
-              <w:jc w:val="center"/>
-              <w:rPr>
-                <w:rFonts w:hint="default"/>
-                <w:sz w:val="24"/>
-                <w:szCs w:val="24"/>
-                <w:vertAlign w:val="baseline"/>
-                <w:lang w:val="ru-RU"/>
-              </w:rPr>
-            </w:pPr>
-            <w:r>
-              <w:rPr>
-                <w:rFonts w:hint="default"/>
-                <w:sz w:val="24"/>
-                <w:szCs w:val="24"/>
-                <w:vertAlign w:val="baseline"/>
-                <w:lang w:val="ru-RU"/>
-              </w:rPr>
-              <w:t>Совпадает с ожидаемым</w:t>
-            </w:r>
-          </w:p>
-        </w:tc>
-      </w:tr>
-      <w:tr>
-        <w:tblPrEx>
-          <w:tblBorders>
-            <w:top w:val="single" w:color="auto" w:sz="4" w:space="0"/>
-            <w:left w:val="single" w:color="auto" w:sz="4" w:space="0"/>
-            <w:bottom w:val="single" w:color="auto" w:sz="4" w:space="0"/>
-            <w:right w:val="single" w:color="auto" w:sz="4" w:space="0"/>
-            <w:insideH w:val="single" w:color="auto" w:sz="4" w:space="0"/>
-            <w:insideV w:val="single" w:color="auto" w:sz="4" w:space="0"/>
-          </w:tblBorders>
-          <w:tblCellMar>
-            <w:left w:w="108" w:type="dxa"/>
-            <w:right w:w="108" w:type="dxa"/>
-          </w:tblCellMar>
-        </w:tblPrEx>
-        <w:tc>
-          <w:tcPr>
-            <w:tcW w:w="3190" w:type="dxa"/>
-            <w:vAlign w:val="center"/>
-          </w:tcPr>
-          <w:p>
-            <w:pPr>
-              <w:spacing w:line="360" w:lineRule="auto"/>
-              <w:jc w:val="center"/>
-              <w:rPr>
-                <w:rFonts w:hint="default"/>
-                <w:sz w:val="24"/>
-                <w:szCs w:val="24"/>
-                <w:vertAlign w:val="baseline"/>
-                <w:lang w:val="ru-RU"/>
-              </w:rPr>
-            </w:pPr>
-            <w:r>
-              <w:rPr>
-                <w:rFonts w:hint="default"/>
-                <w:sz w:val="24"/>
-                <w:szCs w:val="24"/>
-                <w:vertAlign w:val="baseline"/>
-                <w:lang w:val="ru-RU"/>
-              </w:rPr>
-              <w:t>Ввести команду</w:t>
-            </w:r>
-            <w:r>
-              <w:rPr>
-                <w:rFonts w:hint="default"/>
-                <w:sz w:val="24"/>
-                <w:szCs w:val="24"/>
-                <w:vertAlign w:val="baseline"/>
-                <w:lang w:val="ru-RU"/>
-              </w:rPr>
-              <w:t xml:space="preserve"> /</w:t>
-            </w:r>
-            <w:r>
-              <w:rPr>
-                <w:rFonts w:hint="default"/>
-                <w:sz w:val="24"/>
-                <w:szCs w:val="24"/>
-                <w:vertAlign w:val="baseline"/>
-                <w:lang w:val="en-US"/>
-              </w:rPr>
-              <w:t>start</w:t>
-            </w:r>
-            <w:r>
-              <w:rPr>
-                <w:rFonts w:hint="default"/>
-                <w:sz w:val="24"/>
-                <w:szCs w:val="24"/>
-                <w:vertAlign w:val="baseline"/>
-                <w:lang w:val="ru-RU"/>
-              </w:rPr>
-              <w:t>, ввод пароля «</w:t>
-            </w:r>
-            <w:r>
-              <w:rPr>
-                <w:rFonts w:hint="default"/>
-                <w:sz w:val="24"/>
-                <w:szCs w:val="24"/>
-                <w:vertAlign w:val="baseline"/>
-                <w:lang w:val="en-US"/>
-              </w:rPr>
-              <w:t>qwerty</w:t>
-            </w:r>
-            <w:r>
-              <w:rPr>
-                <w:rFonts w:hint="default"/>
-                <w:sz w:val="24"/>
-                <w:szCs w:val="24"/>
-                <w:vertAlign w:val="baseline"/>
-                <w:lang w:val="ru-RU"/>
-              </w:rPr>
-              <w:t>»</w:t>
-            </w:r>
-          </w:p>
-        </w:tc>
-        <w:tc>
-          <w:tcPr>
-            <w:tcW w:w="3190" w:type="dxa"/>
-            <w:vAlign w:val="center"/>
-          </w:tcPr>
-          <w:p>
-            <w:pPr>
-              <w:spacing w:line="360" w:lineRule="auto"/>
-              <w:jc w:val="center"/>
-              <w:rPr>
-                <w:rFonts w:hint="default"/>
-                <w:sz w:val="24"/>
-                <w:szCs w:val="24"/>
-                <w:vertAlign w:val="baseline"/>
-                <w:lang w:val="ru-RU"/>
-              </w:rPr>
-            </w:pPr>
-            <w:r>
-              <w:rPr>
-                <w:rFonts w:hint="default"/>
-                <w:sz w:val="24"/>
-                <w:szCs w:val="24"/>
-                <w:vertAlign w:val="baseline"/>
-                <w:lang w:val="ru-RU"/>
-              </w:rPr>
-              <w:t>Появление сообщения об успешной авторизации</w:t>
-            </w:r>
-          </w:p>
-        </w:tc>
-        <w:tc>
-          <w:tcPr>
-            <w:tcW w:w="3191" w:type="dxa"/>
-            <w:vAlign w:val="center"/>
-          </w:tcPr>
-          <w:p>
-            <w:pPr>
-              <w:spacing w:line="360" w:lineRule="auto"/>
-              <w:jc w:val="center"/>
-              <w:rPr>
-                <w:rFonts w:hint="default"/>
-                <w:sz w:val="24"/>
-                <w:szCs w:val="24"/>
-                <w:vertAlign w:val="baseline"/>
-                <w:lang w:val="ru-RU"/>
-              </w:rPr>
-            </w:pPr>
-            <w:r>
-              <w:rPr>
-                <w:rFonts w:hint="default"/>
-                <w:sz w:val="24"/>
-                <w:szCs w:val="24"/>
-                <w:vertAlign w:val="baseline"/>
-                <w:lang w:val="ru-RU"/>
-              </w:rPr>
-              <w:t>Совпадает с ожидаемым</w:t>
-            </w:r>
-          </w:p>
-        </w:tc>
-      </w:tr>
-      <w:tr>
-        <w:tblPrEx>
-          <w:tblBorders>
-            <w:top w:val="single" w:color="auto" w:sz="4" w:space="0"/>
-            <w:left w:val="single" w:color="auto" w:sz="4" w:space="0"/>
-            <w:bottom w:val="single" w:color="auto" w:sz="4" w:space="0"/>
-            <w:right w:val="single" w:color="auto" w:sz="4" w:space="0"/>
-            <w:insideH w:val="single" w:color="auto" w:sz="4" w:space="0"/>
-            <w:insideV w:val="single" w:color="auto" w:sz="4" w:space="0"/>
-          </w:tblBorders>
-          <w:tblCellMar>
-            <w:left w:w="108" w:type="dxa"/>
-            <w:right w:w="108" w:type="dxa"/>
-          </w:tblCellMar>
-        </w:tblPrEx>
-        <w:tc>
-          <w:tcPr>
-            <w:tcW w:w="3190" w:type="dxa"/>
-            <w:vAlign w:val="center"/>
-          </w:tcPr>
-          <w:p>
-            <w:pPr>
-              <w:spacing w:line="360" w:lineRule="auto"/>
-              <w:jc w:val="center"/>
-              <w:rPr>
-                <w:rFonts w:hint="default"/>
-                <w:sz w:val="24"/>
-                <w:szCs w:val="24"/>
-                <w:vertAlign w:val="baseline"/>
-                <w:lang w:val="en-US"/>
-              </w:rPr>
-            </w:pPr>
-            <w:r>
-              <w:rPr>
-                <w:rFonts w:hint="default"/>
-                <w:sz w:val="24"/>
-                <w:szCs w:val="24"/>
-                <w:vertAlign w:val="baseline"/>
-                <w:lang w:val="ru-RU"/>
-              </w:rPr>
-              <w:t>Ввести команду /</w:t>
-            </w:r>
-            <w:r>
-              <w:rPr>
-                <w:rFonts w:hint="default"/>
-                <w:sz w:val="24"/>
-                <w:szCs w:val="24"/>
-                <w:vertAlign w:val="baseline"/>
-                <w:lang w:val="en-US"/>
-              </w:rPr>
-              <w:t>start</w:t>
-            </w:r>
-            <w:r>
-              <w:rPr>
-                <w:rFonts w:hint="default"/>
-                <w:sz w:val="24"/>
-                <w:szCs w:val="24"/>
-                <w:vertAlign w:val="baseline"/>
-                <w:lang w:val="ru-RU"/>
-              </w:rPr>
-              <w:t>, ввод пароля «</w:t>
-            </w:r>
-            <w:r>
-              <w:rPr>
-                <w:rFonts w:hint="default"/>
-                <w:sz w:val="24"/>
-                <w:szCs w:val="24"/>
-                <w:vertAlign w:val="baseline"/>
-                <w:lang w:val="en-US"/>
-              </w:rPr>
-              <w:t>qwerty</w:t>
-            </w:r>
-            <w:r>
-              <w:rPr>
-                <w:rFonts w:hint="default"/>
-                <w:sz w:val="24"/>
-                <w:szCs w:val="24"/>
-                <w:vertAlign w:val="baseline"/>
-                <w:lang w:val="ru-RU"/>
-              </w:rPr>
-              <w:t>1»</w:t>
-            </w:r>
-          </w:p>
-        </w:tc>
-        <w:tc>
-          <w:tcPr>
-            <w:tcW w:w="3190" w:type="dxa"/>
-            <w:vAlign w:val="center"/>
-          </w:tcPr>
-          <w:p>
-            <w:pPr>
-              <w:spacing w:line="360" w:lineRule="auto"/>
-              <w:jc w:val="center"/>
-              <w:rPr>
-                <w:rFonts w:hint="default"/>
-                <w:sz w:val="24"/>
-                <w:szCs w:val="24"/>
-                <w:vertAlign w:val="baseline"/>
-                <w:lang w:val="ru-RU"/>
-              </w:rPr>
-            </w:pPr>
-            <w:r>
-              <w:rPr>
-                <w:rFonts w:hint="default"/>
-                <w:sz w:val="24"/>
-                <w:szCs w:val="24"/>
-                <w:vertAlign w:val="baseline"/>
-                <w:lang w:val="ru-RU"/>
-              </w:rPr>
-              <w:t>Появление сообщения о неверном пароле, просьба ввести пароль</w:t>
-            </w:r>
-          </w:p>
-        </w:tc>
-        <w:tc>
-          <w:tcPr>
-            <w:tcW w:w="3191" w:type="dxa"/>
-            <w:vAlign w:val="center"/>
-          </w:tcPr>
-          <w:p>
-            <w:pPr>
-              <w:spacing w:line="360" w:lineRule="auto"/>
-              <w:jc w:val="center"/>
-              <w:rPr>
-                <w:rFonts w:hint="default"/>
-                <w:sz w:val="24"/>
-                <w:szCs w:val="24"/>
-                <w:vertAlign w:val="baseline"/>
-                <w:lang w:val="en-US"/>
-              </w:rPr>
-            </w:pPr>
-            <w:r>
-              <w:rPr>
-                <w:rFonts w:hint="default"/>
-                <w:sz w:val="24"/>
-                <w:szCs w:val="24"/>
-                <w:vertAlign w:val="baseline"/>
-                <w:lang w:val="ru-RU"/>
-              </w:rPr>
-              <w:t>Совпадает с ожидаемым</w:t>
-            </w:r>
-          </w:p>
-        </w:tc>
-      </w:tr>
-      <w:tr>
-        <w:tblPrEx>
-          <w:tblBorders>
-            <w:top w:val="single" w:color="auto" w:sz="4" w:space="0"/>
-            <w:left w:val="single" w:color="auto" w:sz="4" w:space="0"/>
-            <w:bottom w:val="single" w:color="auto" w:sz="4" w:space="0"/>
-            <w:right w:val="single" w:color="auto" w:sz="4" w:space="0"/>
-            <w:insideH w:val="single" w:color="auto" w:sz="4" w:space="0"/>
-            <w:insideV w:val="single" w:color="auto" w:sz="4" w:space="0"/>
-          </w:tblBorders>
-          <w:tblCellMar>
-            <w:left w:w="108" w:type="dxa"/>
-            <w:right w:w="108" w:type="dxa"/>
-          </w:tblCellMar>
-        </w:tblPrEx>
-        <w:tc>
-          <w:tcPr>
-            <w:tcW w:w="3190" w:type="dxa"/>
-            <w:vAlign w:val="center"/>
-          </w:tcPr>
-          <w:p>
-            <w:pPr>
-              <w:spacing w:line="360" w:lineRule="auto"/>
-              <w:jc w:val="center"/>
-              <w:rPr>
-                <w:rFonts w:hint="default"/>
-                <w:sz w:val="24"/>
-                <w:szCs w:val="24"/>
-                <w:vertAlign w:val="baseline"/>
-                <w:lang w:val="ru-RU"/>
-              </w:rPr>
-            </w:pPr>
-            <w:r>
-              <w:rPr>
-                <w:rFonts w:hint="default"/>
-                <w:sz w:val="24"/>
-                <w:szCs w:val="24"/>
-                <w:vertAlign w:val="baseline"/>
-                <w:lang w:val="ru-RU"/>
-              </w:rPr>
-              <w:t>Ввести команду</w:t>
-            </w:r>
-            <w:r>
-              <w:rPr>
-                <w:rFonts w:hint="default"/>
-                <w:sz w:val="24"/>
-                <w:szCs w:val="24"/>
-                <w:vertAlign w:val="baseline"/>
-                <w:lang w:val="ru-RU"/>
-              </w:rPr>
-              <w:t xml:space="preserve"> /</w:t>
-            </w:r>
-            <w:r>
-              <w:rPr>
-                <w:rFonts w:hint="default"/>
-                <w:sz w:val="24"/>
-                <w:szCs w:val="24"/>
-                <w:vertAlign w:val="baseline"/>
-                <w:lang w:val="en-US"/>
-              </w:rPr>
-              <w:t>address</w:t>
-            </w:r>
-          </w:p>
-        </w:tc>
-        <w:tc>
-          <w:tcPr>
-            <w:tcW w:w="3190" w:type="dxa"/>
-            <w:vAlign w:val="center"/>
-          </w:tcPr>
-          <w:p>
-            <w:pPr>
-              <w:spacing w:line="360" w:lineRule="auto"/>
-              <w:jc w:val="center"/>
-              <w:rPr>
-                <w:rFonts w:hint="default"/>
-                <w:sz w:val="24"/>
-                <w:szCs w:val="24"/>
-                <w:vertAlign w:val="baseline"/>
-                <w:lang w:val="ru-RU"/>
-              </w:rPr>
-            </w:pPr>
-            <w:r>
-              <w:rPr>
-                <w:rFonts w:hint="default"/>
-                <w:sz w:val="24"/>
-                <w:szCs w:val="24"/>
-                <w:vertAlign w:val="baseline"/>
-                <w:lang w:val="ru-RU"/>
-              </w:rPr>
-              <w:t>Сообщение со списком адресов</w:t>
-            </w:r>
-          </w:p>
-        </w:tc>
-        <w:tc>
-          <w:tcPr>
-            <w:tcW w:w="3191" w:type="dxa"/>
-            <w:vAlign w:val="center"/>
-          </w:tcPr>
-          <w:p>
-            <w:pPr>
-              <w:spacing w:line="360" w:lineRule="auto"/>
-              <w:jc w:val="center"/>
-              <w:rPr>
-                <w:rFonts w:hint="default"/>
-                <w:sz w:val="24"/>
-                <w:szCs w:val="24"/>
-                <w:vertAlign w:val="baseline"/>
-                <w:lang w:val="en-US"/>
-              </w:rPr>
-            </w:pPr>
-            <w:r>
-              <w:rPr>
-                <w:rFonts w:hint="default"/>
-                <w:sz w:val="24"/>
-                <w:szCs w:val="24"/>
-                <w:vertAlign w:val="baseline"/>
-                <w:lang w:val="ru-RU"/>
-              </w:rPr>
-              <w:t>Совпадает с ожидаемым</w:t>
-            </w:r>
-          </w:p>
-        </w:tc>
-      </w:tr>
-      <w:tr>
-        <w:tblPrEx>
-          <w:tblBorders>
-            <w:top w:val="single" w:color="auto" w:sz="4" w:space="0"/>
-            <w:left w:val="single" w:color="auto" w:sz="4" w:space="0"/>
-            <w:bottom w:val="single" w:color="auto" w:sz="4" w:space="0"/>
-            <w:right w:val="single" w:color="auto" w:sz="4" w:space="0"/>
-            <w:insideH w:val="single" w:color="auto" w:sz="4" w:space="0"/>
-            <w:insideV w:val="single" w:color="auto" w:sz="4" w:space="0"/>
-          </w:tblBorders>
-          <w:tblCellMar>
-            <w:left w:w="108" w:type="dxa"/>
-            <w:right w:w="108" w:type="dxa"/>
-          </w:tblCellMar>
-        </w:tblPrEx>
-        <w:tc>
-          <w:tcPr>
-            <w:tcW w:w="3190" w:type="dxa"/>
-            <w:vAlign w:val="center"/>
-          </w:tcPr>
-          <w:p>
-            <w:pPr>
-              <w:spacing w:line="360" w:lineRule="auto"/>
-              <w:jc w:val="center"/>
-              <w:rPr>
-                <w:rFonts w:hint="default"/>
-                <w:sz w:val="24"/>
-                <w:szCs w:val="24"/>
-                <w:vertAlign w:val="baseline"/>
-                <w:lang w:val="en-US"/>
-              </w:rPr>
-            </w:pPr>
-            <w:r>
-              <w:rPr>
-                <w:rFonts w:hint="default"/>
-                <w:sz w:val="24"/>
-                <w:szCs w:val="24"/>
-                <w:vertAlign w:val="baseline"/>
-                <w:lang w:val="ru-RU"/>
-              </w:rPr>
-              <w:t>Ввести команду /</w:t>
-            </w:r>
-            <w:r>
-              <w:rPr>
-                <w:rFonts w:hint="default"/>
-                <w:sz w:val="24"/>
-                <w:szCs w:val="24"/>
-                <w:vertAlign w:val="baseline"/>
-                <w:lang w:val="en-US"/>
-              </w:rPr>
-              <w:t>work</w:t>
-            </w:r>
-          </w:p>
-        </w:tc>
-        <w:tc>
-          <w:tcPr>
-            <w:tcW w:w="3190" w:type="dxa"/>
-            <w:vAlign w:val="center"/>
-          </w:tcPr>
-          <w:p>
-            <w:pPr>
-              <w:spacing w:line="360" w:lineRule="auto"/>
-              <w:jc w:val="center"/>
-              <w:rPr>
-                <w:rFonts w:hint="default"/>
-                <w:sz w:val="24"/>
-                <w:szCs w:val="24"/>
-                <w:vertAlign w:val="baseline"/>
-                <w:lang w:val="ru-RU"/>
-              </w:rPr>
-            </w:pPr>
-            <w:r>
-              <w:rPr>
-                <w:rFonts w:hint="default"/>
-                <w:sz w:val="24"/>
-                <w:szCs w:val="24"/>
-                <w:vertAlign w:val="baseline"/>
-                <w:lang w:val="ru-RU"/>
-              </w:rPr>
-              <w:t>Сообщение о начале работы</w:t>
-            </w:r>
-          </w:p>
-        </w:tc>
-        <w:tc>
-          <w:tcPr>
-            <w:tcW w:w="3191" w:type="dxa"/>
-            <w:vAlign w:val="center"/>
-          </w:tcPr>
-          <w:p>
-            <w:pPr>
-              <w:spacing w:line="360" w:lineRule="auto"/>
-              <w:jc w:val="center"/>
-              <w:rPr>
-                <w:rFonts w:hint="default"/>
-                <w:sz w:val="24"/>
-                <w:szCs w:val="24"/>
-                <w:vertAlign w:val="baseline"/>
-                <w:lang w:val="en-US"/>
-              </w:rPr>
-            </w:pPr>
-            <w:r>
-              <w:rPr>
-                <w:rFonts w:hint="default"/>
-                <w:sz w:val="24"/>
-                <w:szCs w:val="24"/>
-                <w:vertAlign w:val="baseline"/>
-                <w:lang w:val="ru-RU"/>
-              </w:rPr>
-              <w:t>Совпадает с ожидаемым</w:t>
-            </w:r>
-          </w:p>
-        </w:tc>
-      </w:tr>
-      <w:tr>
-        <w:tblPrEx>
-          <w:tblBorders>
-            <w:top w:val="single" w:color="auto" w:sz="4" w:space="0"/>
-            <w:left w:val="single" w:color="auto" w:sz="4" w:space="0"/>
-            <w:bottom w:val="single" w:color="auto" w:sz="4" w:space="0"/>
-            <w:right w:val="single" w:color="auto" w:sz="4" w:space="0"/>
-            <w:insideH w:val="single" w:color="auto" w:sz="4" w:space="0"/>
-            <w:insideV w:val="single" w:color="auto" w:sz="4" w:space="0"/>
-          </w:tblBorders>
-          <w:tblCellMar>
-            <w:left w:w="108" w:type="dxa"/>
-            <w:right w:w="108" w:type="dxa"/>
-          </w:tblCellMar>
-        </w:tblPrEx>
-        <w:tc>
-          <w:tcPr>
-            <w:tcW w:w="3190" w:type="dxa"/>
-            <w:vAlign w:val="center"/>
-          </w:tcPr>
-          <w:p>
-            <w:pPr>
-              <w:spacing w:line="360" w:lineRule="auto"/>
-              <w:jc w:val="center"/>
-              <w:rPr>
-                <w:rFonts w:hint="default"/>
-                <w:sz w:val="24"/>
-                <w:szCs w:val="24"/>
-                <w:vertAlign w:val="baseline"/>
-                <w:lang w:val="en-US"/>
-              </w:rPr>
-            </w:pPr>
-            <w:r>
-              <w:rPr>
-                <w:rFonts w:hint="default"/>
-                <w:sz w:val="24"/>
-                <w:szCs w:val="24"/>
-                <w:vertAlign w:val="baseline"/>
-                <w:lang w:val="ru-RU"/>
-              </w:rPr>
-              <w:t>Ввести команду /</w:t>
-            </w:r>
-            <w:r>
-              <w:rPr>
-                <w:rFonts w:hint="default"/>
-                <w:sz w:val="24"/>
-                <w:szCs w:val="24"/>
-                <w:vertAlign w:val="baseline"/>
-                <w:lang w:val="en-US"/>
-              </w:rPr>
-              <w:t>home</w:t>
-            </w:r>
-          </w:p>
-        </w:tc>
-        <w:tc>
-          <w:tcPr>
-            <w:tcW w:w="3190" w:type="dxa"/>
-            <w:vAlign w:val="center"/>
-          </w:tcPr>
-          <w:p>
-            <w:pPr>
-              <w:spacing w:line="360" w:lineRule="auto"/>
-              <w:jc w:val="center"/>
-              <w:rPr>
-                <w:rFonts w:hint="default"/>
-                <w:sz w:val="24"/>
-                <w:szCs w:val="24"/>
-                <w:vertAlign w:val="baseline"/>
-                <w:lang w:val="en-US"/>
-              </w:rPr>
-            </w:pPr>
-            <w:r>
-              <w:rPr>
-                <w:rFonts w:hint="default"/>
-                <w:sz w:val="24"/>
-                <w:szCs w:val="24"/>
-                <w:vertAlign w:val="baseline"/>
-                <w:lang w:val="ru-RU"/>
-              </w:rPr>
-              <w:t>Сообщение о завершении работы</w:t>
-            </w:r>
-          </w:p>
-        </w:tc>
-        <w:tc>
-          <w:tcPr>
-            <w:tcW w:w="3191" w:type="dxa"/>
-            <w:vAlign w:val="center"/>
-          </w:tcPr>
-          <w:p>
-            <w:pPr>
-              <w:spacing w:line="360" w:lineRule="auto"/>
-              <w:jc w:val="center"/>
-              <w:rPr>
-                <w:rFonts w:hint="default"/>
-                <w:sz w:val="24"/>
-                <w:szCs w:val="24"/>
-                <w:vertAlign w:val="baseline"/>
-                <w:lang w:val="en-US"/>
-              </w:rPr>
-            </w:pPr>
-            <w:r>
-              <w:rPr>
-                <w:rFonts w:hint="default"/>
-                <w:sz w:val="24"/>
-                <w:szCs w:val="24"/>
-                <w:vertAlign w:val="baseline"/>
-                <w:lang w:val="ru-RU"/>
-              </w:rPr>
-              <w:t>Совпадает с ожидаемым</w:t>
-            </w:r>
-          </w:p>
-        </w:tc>
-      </w:tr>
-      <w:tr>
-        <w:tblPrEx>
-          <w:tblBorders>
-            <w:top w:val="single" w:color="auto" w:sz="4" w:space="0"/>
-            <w:left w:val="single" w:color="auto" w:sz="4" w:space="0"/>
-            <w:bottom w:val="single" w:color="auto" w:sz="4" w:space="0"/>
-            <w:right w:val="single" w:color="auto" w:sz="4" w:space="0"/>
-            <w:insideH w:val="single" w:color="auto" w:sz="4" w:space="0"/>
-            <w:insideV w:val="single" w:color="auto" w:sz="4" w:space="0"/>
-          </w:tblBorders>
-          <w:tblCellMar>
-            <w:left w:w="108" w:type="dxa"/>
-            <w:right w:w="108" w:type="dxa"/>
-          </w:tblCellMar>
-        </w:tblPrEx>
-        <w:tc>
-          <w:tcPr>
-            <w:tcW w:w="3190" w:type="dxa"/>
-            <w:vAlign w:val="center"/>
-          </w:tcPr>
-          <w:p>
-            <w:pPr>
-              <w:spacing w:line="360" w:lineRule="auto"/>
-              <w:jc w:val="center"/>
-              <w:rPr>
-                <w:rFonts w:hint="default"/>
-                <w:sz w:val="24"/>
-                <w:szCs w:val="24"/>
-                <w:vertAlign w:val="baseline"/>
-                <w:lang w:val="en-US"/>
-              </w:rPr>
-            </w:pPr>
-            <w:r>
-              <w:rPr>
-                <w:rFonts w:hint="default"/>
-                <w:sz w:val="24"/>
-                <w:szCs w:val="24"/>
-                <w:vertAlign w:val="baseline"/>
-                <w:lang w:val="ru-RU"/>
-              </w:rPr>
-              <w:t>Ввести команду /</w:t>
-            </w:r>
-            <w:r>
-              <w:rPr>
-                <w:rFonts w:hint="default"/>
-                <w:sz w:val="24"/>
-                <w:szCs w:val="24"/>
-                <w:vertAlign w:val="baseline"/>
-                <w:lang w:val="en-US"/>
-              </w:rPr>
-              <w:t>complete</w:t>
-            </w:r>
-          </w:p>
-        </w:tc>
-        <w:tc>
-          <w:tcPr>
-            <w:tcW w:w="3190" w:type="dxa"/>
-            <w:vAlign w:val="center"/>
-          </w:tcPr>
-          <w:p>
-            <w:pPr>
-              <w:spacing w:line="360" w:lineRule="auto"/>
-              <w:jc w:val="center"/>
-              <w:rPr>
-                <w:rFonts w:hint="default"/>
-                <w:sz w:val="24"/>
-                <w:szCs w:val="24"/>
-                <w:vertAlign w:val="baseline"/>
-                <w:lang w:val="ru-RU"/>
-              </w:rPr>
-            </w:pPr>
-            <w:r>
-              <w:rPr>
-                <w:rFonts w:hint="default"/>
-                <w:sz w:val="24"/>
-                <w:szCs w:val="24"/>
-                <w:vertAlign w:val="baseline"/>
-                <w:lang w:val="ru-RU"/>
-              </w:rPr>
-              <w:t>Сообщения о выполненных заказах</w:t>
-            </w:r>
-          </w:p>
-        </w:tc>
-        <w:tc>
-          <w:tcPr>
-            <w:tcW w:w="3191" w:type="dxa"/>
-            <w:vAlign w:val="center"/>
-          </w:tcPr>
-          <w:p>
-            <w:pPr>
-              <w:spacing w:line="360" w:lineRule="auto"/>
-              <w:jc w:val="center"/>
-              <w:rPr>
-                <w:rFonts w:hint="default"/>
-                <w:sz w:val="24"/>
-                <w:szCs w:val="24"/>
-                <w:vertAlign w:val="baseline"/>
-                <w:lang w:val="ru-RU"/>
-              </w:rPr>
-            </w:pPr>
-            <w:r>
-              <w:rPr>
-                <w:rFonts w:hint="default"/>
-                <w:sz w:val="24"/>
-                <w:szCs w:val="24"/>
-                <w:vertAlign w:val="baseline"/>
-                <w:lang w:val="ru-RU"/>
-              </w:rPr>
-              <w:t>Сообщение о необходимости встать в работу</w:t>
-            </w:r>
-          </w:p>
-        </w:tc>
-      </w:tr>
-      <w:tr>
-        <w:tblPrEx>
-          <w:tblBorders>
-            <w:top w:val="single" w:color="auto" w:sz="4" w:space="0"/>
-            <w:left w:val="single" w:color="auto" w:sz="4" w:space="0"/>
-            <w:bottom w:val="single" w:color="auto" w:sz="4" w:space="0"/>
-            <w:right w:val="single" w:color="auto" w:sz="4" w:space="0"/>
-            <w:insideH w:val="single" w:color="auto" w:sz="4" w:space="0"/>
-            <w:insideV w:val="single" w:color="auto" w:sz="4" w:space="0"/>
-          </w:tblBorders>
-          <w:tblCellMar>
-            <w:left w:w="108" w:type="dxa"/>
-            <w:right w:w="108" w:type="dxa"/>
-          </w:tblCellMar>
-        </w:tblPrEx>
-        <w:tc>
-          <w:tcPr>
-            <w:tcW w:w="3190" w:type="dxa"/>
-            <w:vAlign w:val="center"/>
-          </w:tcPr>
-          <w:p>
-            <w:pPr>
-              <w:spacing w:line="360" w:lineRule="auto"/>
-              <w:jc w:val="center"/>
-              <w:rPr>
-                <w:rFonts w:hint="default"/>
-                <w:sz w:val="24"/>
-                <w:szCs w:val="24"/>
-                <w:vertAlign w:val="baseline"/>
-                <w:lang w:val="ru-RU"/>
-              </w:rPr>
-            </w:pPr>
-            <w:r>
-              <w:rPr>
-                <w:rFonts w:hint="default"/>
-                <w:sz w:val="24"/>
-                <w:szCs w:val="24"/>
-                <w:vertAlign w:val="baseline"/>
-                <w:lang w:val="ru-RU"/>
-              </w:rPr>
-              <w:t>Ввести команду /</w:t>
-            </w:r>
-            <w:r>
-              <w:rPr>
-                <w:rFonts w:hint="default"/>
-                <w:sz w:val="24"/>
-                <w:szCs w:val="24"/>
-                <w:vertAlign w:val="baseline"/>
-                <w:lang w:val="en-US"/>
-              </w:rPr>
-              <w:t>work,</w:t>
-            </w:r>
-            <w:r>
-              <w:rPr>
-                <w:rFonts w:hint="default"/>
-                <w:sz w:val="24"/>
-                <w:szCs w:val="24"/>
-                <w:vertAlign w:val="baseline"/>
-                <w:lang w:val="ru-RU"/>
-              </w:rPr>
-              <w:t xml:space="preserve"> </w:t>
-            </w:r>
-          </w:p>
-          <w:p>
-            <w:pPr>
-              <w:spacing w:line="360" w:lineRule="auto"/>
-              <w:jc w:val="center"/>
-              <w:rPr>
-                <w:rFonts w:hint="default"/>
-                <w:sz w:val="24"/>
-                <w:szCs w:val="24"/>
-                <w:vertAlign w:val="baseline"/>
-                <w:lang w:val="en-US"/>
-              </w:rPr>
-            </w:pPr>
-            <w:r>
-              <w:rPr>
-                <w:rFonts w:hint="default"/>
-                <w:sz w:val="24"/>
-                <w:szCs w:val="24"/>
-                <w:vertAlign w:val="baseline"/>
-                <w:lang w:val="ru-RU"/>
-              </w:rPr>
-              <w:t>ввести команду /</w:t>
-            </w:r>
-            <w:r>
-              <w:rPr>
-                <w:rFonts w:hint="default"/>
-                <w:sz w:val="24"/>
-                <w:szCs w:val="24"/>
-                <w:vertAlign w:val="baseline"/>
-                <w:lang w:val="en-US"/>
-              </w:rPr>
-              <w:t>complete</w:t>
-            </w:r>
-          </w:p>
-        </w:tc>
-        <w:tc>
-          <w:tcPr>
-            <w:tcW w:w="3190" w:type="dxa"/>
-            <w:vAlign w:val="center"/>
-          </w:tcPr>
-          <w:p>
-            <w:pPr>
-              <w:spacing w:line="360" w:lineRule="auto"/>
-              <w:jc w:val="center"/>
-              <w:rPr>
-                <w:rFonts w:hint="default"/>
-                <w:sz w:val="24"/>
-                <w:szCs w:val="24"/>
-                <w:vertAlign w:val="baseline"/>
-                <w:lang w:val="en-US"/>
-              </w:rPr>
-            </w:pPr>
-            <w:r>
-              <w:rPr>
-                <w:rFonts w:hint="default"/>
-                <w:sz w:val="24"/>
-                <w:szCs w:val="24"/>
-                <w:vertAlign w:val="baseline"/>
-                <w:lang w:val="ru-RU"/>
-              </w:rPr>
-              <w:t>Сообщения о выполненных заказах</w:t>
-            </w:r>
-          </w:p>
-        </w:tc>
-        <w:tc>
-          <w:tcPr>
-            <w:tcW w:w="3191" w:type="dxa"/>
-            <w:vAlign w:val="center"/>
-          </w:tcPr>
-          <w:p>
-            <w:pPr>
-              <w:spacing w:line="360" w:lineRule="auto"/>
-              <w:jc w:val="center"/>
-              <w:rPr>
-                <w:rFonts w:hint="default"/>
-                <w:sz w:val="24"/>
-                <w:szCs w:val="24"/>
-                <w:vertAlign w:val="baseline"/>
-                <w:lang w:val="en-US"/>
-              </w:rPr>
-            </w:pPr>
-            <w:r>
-              <w:rPr>
-                <w:rFonts w:hint="default"/>
-                <w:sz w:val="24"/>
-                <w:szCs w:val="24"/>
-                <w:vertAlign w:val="baseline"/>
-                <w:lang w:val="ru-RU"/>
-              </w:rPr>
-              <w:t>Совпадает с ожидаемым</w:t>
-            </w:r>
-          </w:p>
-        </w:tc>
-      </w:tr>
-    </w:tbl>
-    <w:p>
-      <w:pPr>
-        <w:rPr>
-          <w:rFonts w:hint="default"/>
-          <w:sz w:val="28"/>
-          <w:lang w:val="en-US"/>
-        </w:rPr>
-      </w:pPr>
-      <w:r>
-        <w:rPr>
-          <w:rFonts w:hint="default"/>
-          <w:sz w:val="28"/>
-          <w:lang w:val="en-US"/>
-        </w:rPr>
-        <w:br w:type="page"/>
-      </w:r>
-    </w:p>
-    <w:p>
-      <w:pPr>
-        <w:spacing w:line="360" w:lineRule="auto"/>
-        <w:ind w:firstLine="709"/>
-        <w:jc w:val="both"/>
-        <w:rPr>
-          <w:sz w:val="28"/>
-        </w:rPr>
-      </w:pPr>
-      <w:r>
-        <w:rPr>
-          <w:b/>
-          <w:sz w:val="28"/>
-        </w:rPr>
-        <w:t>4.2</w:t>
-      </w:r>
-      <w:r>
-        <w:rPr>
-          <w:b/>
-          <w:sz w:val="28"/>
-        </w:rPr>
-        <w:tab/>
-      </w:r>
-      <w:r>
-        <w:rPr>
-          <w:rFonts w:hint="default"/>
-          <w:b/>
-          <w:sz w:val="28"/>
-        </w:rPr>
-        <w:t>Функциональное тестирование</w:t>
-      </w:r>
-    </w:p>
-    <w:p>
-      <w:pPr>
-        <w:spacing w:line="360" w:lineRule="auto"/>
-        <w:ind w:firstLine="709"/>
-        <w:jc w:val="both"/>
-        <w:rPr>
-          <w:sz w:val="28"/>
-        </w:rPr>
-      </w:pPr>
-    </w:p>
-    <w:p>
-      <w:pPr>
-        <w:spacing w:line="360" w:lineRule="auto"/>
-        <w:ind w:firstLine="709"/>
-        <w:jc w:val="both"/>
-        <w:rPr>
-          <w:rFonts w:hint="default"/>
-          <w:sz w:val="28"/>
-          <w:lang w:val="ru-RU"/>
-        </w:rPr>
-      </w:pPr>
-      <w:r>
-        <w:rPr>
-          <w:sz w:val="28"/>
-        </w:rPr>
-        <w:t>Во время курсового проектирования проведено функциональное тестирование</w:t>
-      </w:r>
-      <w:r>
-        <w:rPr>
-          <w:rFonts w:hint="default"/>
-          <w:sz w:val="28"/>
-          <w:lang w:val="ru-RU"/>
-        </w:rPr>
-        <w:t xml:space="preserve"> мобильного приложения методом черного ящика, результаты тестирования в таблице х.</w:t>
-      </w:r>
-    </w:p>
-    <w:p>
-      <w:pPr>
-        <w:spacing w:line="360" w:lineRule="auto"/>
-        <w:ind w:firstLine="709"/>
-        <w:jc w:val="both"/>
-        <w:rPr>
-          <w:rFonts w:hint="default"/>
-          <w:sz w:val="28"/>
-          <w:lang w:val="ru-RU"/>
-        </w:rPr>
-      </w:pPr>
-    </w:p>
-    <w:p>
-      <w:pPr>
-        <w:spacing w:line="360" w:lineRule="auto"/>
-        <w:ind w:left="0" w:leftChars="0" w:firstLine="0" w:firstLineChars="0"/>
-        <w:jc w:val="both"/>
-        <w:rPr>
-          <w:rFonts w:hint="default"/>
-          <w:sz w:val="28"/>
-          <w:lang w:val="ru-RU"/>
-        </w:rPr>
-      </w:pPr>
-      <w:r>
-        <w:rPr>
-          <w:rFonts w:hint="default"/>
-          <w:sz w:val="28"/>
-          <w:lang w:val="ru-RU"/>
-        </w:rPr>
-        <w:t>Таблица х – Тестирование мобильного приложения методом черного ящика</w:t>
       </w:r>
     </w:p>
     <w:p>
@@ -13219,6 +11968,1305 @@
                 <w:vertAlign w:val="baseline"/>
                 <w:lang w:val="ru-RU"/>
               </w:rPr>
+              <w:t>Ввести команду /</w:t>
+            </w:r>
+            <w:r>
+              <w:rPr>
+                <w:rFonts w:hint="default"/>
+                <w:sz w:val="24"/>
+                <w:szCs w:val="24"/>
+                <w:vertAlign w:val="baseline"/>
+                <w:lang w:val="en-US"/>
+              </w:rPr>
+              <w:t>start</w:t>
+            </w:r>
+          </w:p>
+        </w:tc>
+        <w:tc>
+          <w:tcPr>
+            <w:tcW w:w="3190" w:type="dxa"/>
+            <w:tcBorders>
+              <w:top w:val="double" w:color="auto" w:sz="4" w:space="0"/>
+            </w:tcBorders>
+            <w:vAlign w:val="center"/>
+          </w:tcPr>
+          <w:p>
+            <w:pPr>
+              <w:spacing w:line="360" w:lineRule="auto"/>
+              <w:jc w:val="center"/>
+              <w:rPr>
+                <w:rFonts w:hint="default"/>
+                <w:sz w:val="24"/>
+                <w:szCs w:val="24"/>
+                <w:vertAlign w:val="baseline"/>
+                <w:lang w:val="ru-RU"/>
+              </w:rPr>
+            </w:pPr>
+            <w:r>
+              <w:rPr>
+                <w:rFonts w:hint="default"/>
+                <w:sz w:val="24"/>
+                <w:szCs w:val="24"/>
+                <w:vertAlign w:val="baseline"/>
+                <w:lang w:val="ru-RU"/>
+              </w:rPr>
+              <w:t>Появление сообщения с просьбой ввести пароль</w:t>
+            </w:r>
+          </w:p>
+        </w:tc>
+        <w:tc>
+          <w:tcPr>
+            <w:tcW w:w="3191" w:type="dxa"/>
+            <w:tcBorders>
+              <w:top w:val="double" w:color="auto" w:sz="4" w:space="0"/>
+            </w:tcBorders>
+            <w:vAlign w:val="center"/>
+          </w:tcPr>
+          <w:p>
+            <w:pPr>
+              <w:spacing w:line="360" w:lineRule="auto"/>
+              <w:jc w:val="center"/>
+              <w:rPr>
+                <w:rFonts w:hint="default"/>
+                <w:sz w:val="24"/>
+                <w:szCs w:val="24"/>
+                <w:vertAlign w:val="baseline"/>
+                <w:lang w:val="ru-RU"/>
+              </w:rPr>
+            </w:pPr>
+            <w:r>
+              <w:rPr>
+                <w:rFonts w:hint="default"/>
+                <w:sz w:val="24"/>
+                <w:szCs w:val="24"/>
+                <w:vertAlign w:val="baseline"/>
+                <w:lang w:val="ru-RU"/>
+              </w:rPr>
+              <w:t>Совпадает с ожидаемым</w:t>
+            </w:r>
+          </w:p>
+        </w:tc>
+      </w:tr>
+      <w:tr>
+        <w:tblPrEx>
+          <w:tblBorders>
+            <w:top w:val="single" w:color="auto" w:sz="4" w:space="0"/>
+            <w:left w:val="single" w:color="auto" w:sz="4" w:space="0"/>
+            <w:bottom w:val="single" w:color="auto" w:sz="4" w:space="0"/>
+            <w:right w:val="single" w:color="auto" w:sz="4" w:space="0"/>
+            <w:insideH w:val="single" w:color="auto" w:sz="4" w:space="0"/>
+            <w:insideV w:val="single" w:color="auto" w:sz="4" w:space="0"/>
+          </w:tblBorders>
+          <w:tblCellMar>
+            <w:top w:w="0" w:type="dxa"/>
+            <w:left w:w="108" w:type="dxa"/>
+            <w:bottom w:w="0" w:type="dxa"/>
+            <w:right w:w="108" w:type="dxa"/>
+          </w:tblCellMar>
+        </w:tblPrEx>
+        <w:tc>
+          <w:tcPr>
+            <w:tcW w:w="3190" w:type="dxa"/>
+            <w:vAlign w:val="center"/>
+          </w:tcPr>
+          <w:p>
+            <w:pPr>
+              <w:spacing w:line="360" w:lineRule="auto"/>
+              <w:jc w:val="center"/>
+              <w:rPr>
+                <w:rFonts w:hint="default"/>
+                <w:sz w:val="24"/>
+                <w:szCs w:val="24"/>
+                <w:vertAlign w:val="baseline"/>
+                <w:lang w:val="ru-RU"/>
+              </w:rPr>
+            </w:pPr>
+            <w:r>
+              <w:rPr>
+                <w:rFonts w:hint="default"/>
+                <w:sz w:val="24"/>
+                <w:szCs w:val="24"/>
+                <w:vertAlign w:val="baseline"/>
+                <w:lang w:val="ru-RU"/>
+              </w:rPr>
+              <w:t>Ввести команду /</w:t>
+            </w:r>
+            <w:r>
+              <w:rPr>
+                <w:rFonts w:hint="default"/>
+                <w:sz w:val="24"/>
+                <w:szCs w:val="24"/>
+                <w:vertAlign w:val="baseline"/>
+                <w:lang w:val="en-US"/>
+              </w:rPr>
+              <w:t>start</w:t>
+            </w:r>
+            <w:r>
+              <w:rPr>
+                <w:rFonts w:hint="default"/>
+                <w:sz w:val="24"/>
+                <w:szCs w:val="24"/>
+                <w:vertAlign w:val="baseline"/>
+                <w:lang w:val="ru-RU"/>
+              </w:rPr>
+              <w:t>, ввод пароля «</w:t>
+            </w:r>
+            <w:r>
+              <w:rPr>
+                <w:rFonts w:hint="default"/>
+                <w:sz w:val="24"/>
+                <w:szCs w:val="24"/>
+                <w:vertAlign w:val="baseline"/>
+                <w:lang w:val="en-US"/>
+              </w:rPr>
+              <w:t>qwerty</w:t>
+            </w:r>
+            <w:r>
+              <w:rPr>
+                <w:rFonts w:hint="default"/>
+                <w:sz w:val="24"/>
+                <w:szCs w:val="24"/>
+                <w:vertAlign w:val="baseline"/>
+                <w:lang w:val="ru-RU"/>
+              </w:rPr>
+              <w:t>»</w:t>
+            </w:r>
+          </w:p>
+        </w:tc>
+        <w:tc>
+          <w:tcPr>
+            <w:tcW w:w="3190" w:type="dxa"/>
+            <w:vAlign w:val="center"/>
+          </w:tcPr>
+          <w:p>
+            <w:pPr>
+              <w:spacing w:line="360" w:lineRule="auto"/>
+              <w:jc w:val="center"/>
+              <w:rPr>
+                <w:rFonts w:hint="default"/>
+                <w:sz w:val="24"/>
+                <w:szCs w:val="24"/>
+                <w:vertAlign w:val="baseline"/>
+                <w:lang w:val="ru-RU"/>
+              </w:rPr>
+            </w:pPr>
+            <w:r>
+              <w:rPr>
+                <w:rFonts w:hint="default"/>
+                <w:sz w:val="24"/>
+                <w:szCs w:val="24"/>
+                <w:vertAlign w:val="baseline"/>
+                <w:lang w:val="ru-RU"/>
+              </w:rPr>
+              <w:t>Появление сообщения об успешной авторизации</w:t>
+            </w:r>
+          </w:p>
+        </w:tc>
+        <w:tc>
+          <w:tcPr>
+            <w:tcW w:w="3191" w:type="dxa"/>
+            <w:vAlign w:val="center"/>
+          </w:tcPr>
+          <w:p>
+            <w:pPr>
+              <w:spacing w:line="360" w:lineRule="auto"/>
+              <w:jc w:val="center"/>
+              <w:rPr>
+                <w:rFonts w:hint="default"/>
+                <w:sz w:val="24"/>
+                <w:szCs w:val="24"/>
+                <w:vertAlign w:val="baseline"/>
+                <w:lang w:val="ru-RU"/>
+              </w:rPr>
+            </w:pPr>
+            <w:r>
+              <w:rPr>
+                <w:rFonts w:hint="default"/>
+                <w:sz w:val="24"/>
+                <w:szCs w:val="24"/>
+                <w:vertAlign w:val="baseline"/>
+                <w:lang w:val="ru-RU"/>
+              </w:rPr>
+              <w:t>Совпадает с ожидаемым</w:t>
+            </w:r>
+          </w:p>
+        </w:tc>
+      </w:tr>
+      <w:tr>
+        <w:tblPrEx>
+          <w:tblBorders>
+            <w:top w:val="single" w:color="auto" w:sz="4" w:space="0"/>
+            <w:left w:val="single" w:color="auto" w:sz="4" w:space="0"/>
+            <w:bottom w:val="single" w:color="auto" w:sz="4" w:space="0"/>
+            <w:right w:val="single" w:color="auto" w:sz="4" w:space="0"/>
+            <w:insideH w:val="single" w:color="auto" w:sz="4" w:space="0"/>
+            <w:insideV w:val="single" w:color="auto" w:sz="4" w:space="0"/>
+          </w:tblBorders>
+          <w:tblCellMar>
+            <w:top w:w="0" w:type="dxa"/>
+            <w:left w:w="108" w:type="dxa"/>
+            <w:bottom w:w="0" w:type="dxa"/>
+            <w:right w:w="108" w:type="dxa"/>
+          </w:tblCellMar>
+        </w:tblPrEx>
+        <w:tc>
+          <w:tcPr>
+            <w:tcW w:w="3190" w:type="dxa"/>
+            <w:vAlign w:val="center"/>
+          </w:tcPr>
+          <w:p>
+            <w:pPr>
+              <w:spacing w:line="360" w:lineRule="auto"/>
+              <w:jc w:val="center"/>
+              <w:rPr>
+                <w:rFonts w:hint="default"/>
+                <w:sz w:val="24"/>
+                <w:szCs w:val="24"/>
+                <w:vertAlign w:val="baseline"/>
+                <w:lang w:val="en-US"/>
+              </w:rPr>
+            </w:pPr>
+            <w:r>
+              <w:rPr>
+                <w:rFonts w:hint="default"/>
+                <w:sz w:val="24"/>
+                <w:szCs w:val="24"/>
+                <w:vertAlign w:val="baseline"/>
+                <w:lang w:val="ru-RU"/>
+              </w:rPr>
+              <w:t>Ввести команду /</w:t>
+            </w:r>
+            <w:r>
+              <w:rPr>
+                <w:rFonts w:hint="default"/>
+                <w:sz w:val="24"/>
+                <w:szCs w:val="24"/>
+                <w:vertAlign w:val="baseline"/>
+                <w:lang w:val="en-US"/>
+              </w:rPr>
+              <w:t>start</w:t>
+            </w:r>
+            <w:r>
+              <w:rPr>
+                <w:rFonts w:hint="default"/>
+                <w:sz w:val="24"/>
+                <w:szCs w:val="24"/>
+                <w:vertAlign w:val="baseline"/>
+                <w:lang w:val="ru-RU"/>
+              </w:rPr>
+              <w:t>, ввод пароля «</w:t>
+            </w:r>
+            <w:r>
+              <w:rPr>
+                <w:rFonts w:hint="default"/>
+                <w:sz w:val="24"/>
+                <w:szCs w:val="24"/>
+                <w:vertAlign w:val="baseline"/>
+                <w:lang w:val="en-US"/>
+              </w:rPr>
+              <w:t>qwerty</w:t>
+            </w:r>
+            <w:r>
+              <w:rPr>
+                <w:rFonts w:hint="default"/>
+                <w:sz w:val="24"/>
+                <w:szCs w:val="24"/>
+                <w:vertAlign w:val="baseline"/>
+                <w:lang w:val="ru-RU"/>
+              </w:rPr>
+              <w:t>1»</w:t>
+            </w:r>
+          </w:p>
+        </w:tc>
+        <w:tc>
+          <w:tcPr>
+            <w:tcW w:w="3190" w:type="dxa"/>
+            <w:vAlign w:val="center"/>
+          </w:tcPr>
+          <w:p>
+            <w:pPr>
+              <w:spacing w:line="360" w:lineRule="auto"/>
+              <w:jc w:val="center"/>
+              <w:rPr>
+                <w:rFonts w:hint="default"/>
+                <w:sz w:val="24"/>
+                <w:szCs w:val="24"/>
+                <w:vertAlign w:val="baseline"/>
+                <w:lang w:val="ru-RU"/>
+              </w:rPr>
+            </w:pPr>
+            <w:r>
+              <w:rPr>
+                <w:rFonts w:hint="default"/>
+                <w:sz w:val="24"/>
+                <w:szCs w:val="24"/>
+                <w:vertAlign w:val="baseline"/>
+                <w:lang w:val="ru-RU"/>
+              </w:rPr>
+              <w:t>Появление сообщения о неверном пароле, просьба ввести пароль</w:t>
+            </w:r>
+          </w:p>
+        </w:tc>
+        <w:tc>
+          <w:tcPr>
+            <w:tcW w:w="3191" w:type="dxa"/>
+            <w:vAlign w:val="center"/>
+          </w:tcPr>
+          <w:p>
+            <w:pPr>
+              <w:spacing w:line="360" w:lineRule="auto"/>
+              <w:jc w:val="center"/>
+              <w:rPr>
+                <w:rFonts w:hint="default"/>
+                <w:sz w:val="24"/>
+                <w:szCs w:val="24"/>
+                <w:vertAlign w:val="baseline"/>
+                <w:lang w:val="en-US"/>
+              </w:rPr>
+            </w:pPr>
+            <w:r>
+              <w:rPr>
+                <w:rFonts w:hint="default"/>
+                <w:sz w:val="24"/>
+                <w:szCs w:val="24"/>
+                <w:vertAlign w:val="baseline"/>
+                <w:lang w:val="ru-RU"/>
+              </w:rPr>
+              <w:t>Совпадает с ожидаемым</w:t>
+            </w:r>
+          </w:p>
+        </w:tc>
+      </w:tr>
+      <w:tr>
+        <w:tblPrEx>
+          <w:tblBorders>
+            <w:top w:val="single" w:color="auto" w:sz="4" w:space="0"/>
+            <w:left w:val="single" w:color="auto" w:sz="4" w:space="0"/>
+            <w:bottom w:val="single" w:color="auto" w:sz="4" w:space="0"/>
+            <w:right w:val="single" w:color="auto" w:sz="4" w:space="0"/>
+            <w:insideH w:val="single" w:color="auto" w:sz="4" w:space="0"/>
+            <w:insideV w:val="single" w:color="auto" w:sz="4" w:space="0"/>
+          </w:tblBorders>
+          <w:tblCellMar>
+            <w:top w:w="0" w:type="dxa"/>
+            <w:left w:w="108" w:type="dxa"/>
+            <w:bottom w:w="0" w:type="dxa"/>
+            <w:right w:w="108" w:type="dxa"/>
+          </w:tblCellMar>
+        </w:tblPrEx>
+        <w:tc>
+          <w:tcPr>
+            <w:tcW w:w="3190" w:type="dxa"/>
+            <w:vAlign w:val="center"/>
+          </w:tcPr>
+          <w:p>
+            <w:pPr>
+              <w:spacing w:line="360" w:lineRule="auto"/>
+              <w:jc w:val="center"/>
+              <w:rPr>
+                <w:rFonts w:hint="default"/>
+                <w:sz w:val="24"/>
+                <w:szCs w:val="24"/>
+                <w:vertAlign w:val="baseline"/>
+                <w:lang w:val="ru-RU"/>
+              </w:rPr>
+            </w:pPr>
+            <w:r>
+              <w:rPr>
+                <w:rFonts w:hint="default"/>
+                <w:sz w:val="24"/>
+                <w:szCs w:val="24"/>
+                <w:vertAlign w:val="baseline"/>
+                <w:lang w:val="ru-RU"/>
+              </w:rPr>
+              <w:t>Ввести команду /</w:t>
+            </w:r>
+            <w:r>
+              <w:rPr>
+                <w:rFonts w:hint="default"/>
+                <w:sz w:val="24"/>
+                <w:szCs w:val="24"/>
+                <w:vertAlign w:val="baseline"/>
+                <w:lang w:val="en-US"/>
+              </w:rPr>
+              <w:t>address</w:t>
+            </w:r>
+          </w:p>
+        </w:tc>
+        <w:tc>
+          <w:tcPr>
+            <w:tcW w:w="3190" w:type="dxa"/>
+            <w:vAlign w:val="center"/>
+          </w:tcPr>
+          <w:p>
+            <w:pPr>
+              <w:spacing w:line="360" w:lineRule="auto"/>
+              <w:jc w:val="center"/>
+              <w:rPr>
+                <w:rFonts w:hint="default"/>
+                <w:sz w:val="24"/>
+                <w:szCs w:val="24"/>
+                <w:vertAlign w:val="baseline"/>
+                <w:lang w:val="ru-RU"/>
+              </w:rPr>
+            </w:pPr>
+            <w:r>
+              <w:rPr>
+                <w:rFonts w:hint="default"/>
+                <w:sz w:val="24"/>
+                <w:szCs w:val="24"/>
+                <w:vertAlign w:val="baseline"/>
+                <w:lang w:val="ru-RU"/>
+              </w:rPr>
+              <w:t>Сообщение со списком адресов</w:t>
+            </w:r>
+          </w:p>
+        </w:tc>
+        <w:tc>
+          <w:tcPr>
+            <w:tcW w:w="3191" w:type="dxa"/>
+            <w:vAlign w:val="center"/>
+          </w:tcPr>
+          <w:p>
+            <w:pPr>
+              <w:spacing w:line="360" w:lineRule="auto"/>
+              <w:jc w:val="center"/>
+              <w:rPr>
+                <w:rFonts w:hint="default"/>
+                <w:sz w:val="24"/>
+                <w:szCs w:val="24"/>
+                <w:vertAlign w:val="baseline"/>
+                <w:lang w:val="en-US"/>
+              </w:rPr>
+            </w:pPr>
+            <w:r>
+              <w:rPr>
+                <w:rFonts w:hint="default"/>
+                <w:sz w:val="24"/>
+                <w:szCs w:val="24"/>
+                <w:vertAlign w:val="baseline"/>
+                <w:lang w:val="ru-RU"/>
+              </w:rPr>
+              <w:t>Совпадает с ожидаемым</w:t>
+            </w:r>
+          </w:p>
+        </w:tc>
+      </w:tr>
+      <w:tr>
+        <w:tblPrEx>
+          <w:tblBorders>
+            <w:top w:val="single" w:color="auto" w:sz="4" w:space="0"/>
+            <w:left w:val="single" w:color="auto" w:sz="4" w:space="0"/>
+            <w:bottom w:val="single" w:color="auto" w:sz="4" w:space="0"/>
+            <w:right w:val="single" w:color="auto" w:sz="4" w:space="0"/>
+            <w:insideH w:val="single" w:color="auto" w:sz="4" w:space="0"/>
+            <w:insideV w:val="single" w:color="auto" w:sz="4" w:space="0"/>
+          </w:tblBorders>
+          <w:tblCellMar>
+            <w:top w:w="0" w:type="dxa"/>
+            <w:left w:w="108" w:type="dxa"/>
+            <w:bottom w:w="0" w:type="dxa"/>
+            <w:right w:w="108" w:type="dxa"/>
+          </w:tblCellMar>
+        </w:tblPrEx>
+        <w:tc>
+          <w:tcPr>
+            <w:tcW w:w="3190" w:type="dxa"/>
+            <w:vAlign w:val="center"/>
+          </w:tcPr>
+          <w:p>
+            <w:pPr>
+              <w:spacing w:line="360" w:lineRule="auto"/>
+              <w:jc w:val="center"/>
+              <w:rPr>
+                <w:rFonts w:hint="default"/>
+                <w:sz w:val="24"/>
+                <w:szCs w:val="24"/>
+                <w:vertAlign w:val="baseline"/>
+                <w:lang w:val="en-US"/>
+              </w:rPr>
+            </w:pPr>
+            <w:r>
+              <w:rPr>
+                <w:rFonts w:hint="default"/>
+                <w:sz w:val="24"/>
+                <w:szCs w:val="24"/>
+                <w:vertAlign w:val="baseline"/>
+                <w:lang w:val="ru-RU"/>
+              </w:rPr>
+              <w:t>Ввести команду /</w:t>
+            </w:r>
+            <w:r>
+              <w:rPr>
+                <w:rFonts w:hint="default"/>
+                <w:sz w:val="24"/>
+                <w:szCs w:val="24"/>
+                <w:vertAlign w:val="baseline"/>
+                <w:lang w:val="en-US"/>
+              </w:rPr>
+              <w:t>work</w:t>
+            </w:r>
+          </w:p>
+        </w:tc>
+        <w:tc>
+          <w:tcPr>
+            <w:tcW w:w="3190" w:type="dxa"/>
+            <w:vAlign w:val="center"/>
+          </w:tcPr>
+          <w:p>
+            <w:pPr>
+              <w:spacing w:line="360" w:lineRule="auto"/>
+              <w:jc w:val="center"/>
+              <w:rPr>
+                <w:rFonts w:hint="default"/>
+                <w:sz w:val="24"/>
+                <w:szCs w:val="24"/>
+                <w:vertAlign w:val="baseline"/>
+                <w:lang w:val="ru-RU"/>
+              </w:rPr>
+            </w:pPr>
+            <w:r>
+              <w:rPr>
+                <w:rFonts w:hint="default"/>
+                <w:sz w:val="24"/>
+                <w:szCs w:val="24"/>
+                <w:vertAlign w:val="baseline"/>
+                <w:lang w:val="ru-RU"/>
+              </w:rPr>
+              <w:t>Сообщение о начале работы</w:t>
+            </w:r>
+          </w:p>
+        </w:tc>
+        <w:tc>
+          <w:tcPr>
+            <w:tcW w:w="3191" w:type="dxa"/>
+            <w:vAlign w:val="center"/>
+          </w:tcPr>
+          <w:p>
+            <w:pPr>
+              <w:spacing w:line="360" w:lineRule="auto"/>
+              <w:jc w:val="center"/>
+              <w:rPr>
+                <w:rFonts w:hint="default"/>
+                <w:sz w:val="24"/>
+                <w:szCs w:val="24"/>
+                <w:vertAlign w:val="baseline"/>
+                <w:lang w:val="en-US"/>
+              </w:rPr>
+            </w:pPr>
+            <w:r>
+              <w:rPr>
+                <w:rFonts w:hint="default"/>
+                <w:sz w:val="24"/>
+                <w:szCs w:val="24"/>
+                <w:vertAlign w:val="baseline"/>
+                <w:lang w:val="ru-RU"/>
+              </w:rPr>
+              <w:t>Совпадает с ожидаемым</w:t>
+            </w:r>
+          </w:p>
+        </w:tc>
+      </w:tr>
+      <w:tr>
+        <w:tblPrEx>
+          <w:tblBorders>
+            <w:top w:val="single" w:color="auto" w:sz="4" w:space="0"/>
+            <w:left w:val="single" w:color="auto" w:sz="4" w:space="0"/>
+            <w:bottom w:val="single" w:color="auto" w:sz="4" w:space="0"/>
+            <w:right w:val="single" w:color="auto" w:sz="4" w:space="0"/>
+            <w:insideH w:val="single" w:color="auto" w:sz="4" w:space="0"/>
+            <w:insideV w:val="single" w:color="auto" w:sz="4" w:space="0"/>
+          </w:tblBorders>
+          <w:tblCellMar>
+            <w:top w:w="0" w:type="dxa"/>
+            <w:left w:w="108" w:type="dxa"/>
+            <w:bottom w:w="0" w:type="dxa"/>
+            <w:right w:w="108" w:type="dxa"/>
+          </w:tblCellMar>
+        </w:tblPrEx>
+        <w:tc>
+          <w:tcPr>
+            <w:tcW w:w="3190" w:type="dxa"/>
+            <w:vAlign w:val="center"/>
+          </w:tcPr>
+          <w:p>
+            <w:pPr>
+              <w:spacing w:line="360" w:lineRule="auto"/>
+              <w:jc w:val="center"/>
+              <w:rPr>
+                <w:rFonts w:hint="default"/>
+                <w:sz w:val="24"/>
+                <w:szCs w:val="24"/>
+                <w:vertAlign w:val="baseline"/>
+                <w:lang w:val="en-US"/>
+              </w:rPr>
+            </w:pPr>
+            <w:r>
+              <w:rPr>
+                <w:rFonts w:hint="default"/>
+                <w:sz w:val="24"/>
+                <w:szCs w:val="24"/>
+                <w:vertAlign w:val="baseline"/>
+                <w:lang w:val="ru-RU"/>
+              </w:rPr>
+              <w:t>Ввести команду /</w:t>
+            </w:r>
+            <w:r>
+              <w:rPr>
+                <w:rFonts w:hint="default"/>
+                <w:sz w:val="24"/>
+                <w:szCs w:val="24"/>
+                <w:vertAlign w:val="baseline"/>
+                <w:lang w:val="en-US"/>
+              </w:rPr>
+              <w:t>home</w:t>
+            </w:r>
+          </w:p>
+        </w:tc>
+        <w:tc>
+          <w:tcPr>
+            <w:tcW w:w="3190" w:type="dxa"/>
+            <w:vAlign w:val="center"/>
+          </w:tcPr>
+          <w:p>
+            <w:pPr>
+              <w:spacing w:line="360" w:lineRule="auto"/>
+              <w:jc w:val="center"/>
+              <w:rPr>
+                <w:rFonts w:hint="default"/>
+                <w:sz w:val="24"/>
+                <w:szCs w:val="24"/>
+                <w:vertAlign w:val="baseline"/>
+                <w:lang w:val="en-US"/>
+              </w:rPr>
+            </w:pPr>
+            <w:r>
+              <w:rPr>
+                <w:rFonts w:hint="default"/>
+                <w:sz w:val="24"/>
+                <w:szCs w:val="24"/>
+                <w:vertAlign w:val="baseline"/>
+                <w:lang w:val="ru-RU"/>
+              </w:rPr>
+              <w:t>Сообщение о завершении работы</w:t>
+            </w:r>
+          </w:p>
+        </w:tc>
+        <w:tc>
+          <w:tcPr>
+            <w:tcW w:w="3191" w:type="dxa"/>
+            <w:vAlign w:val="center"/>
+          </w:tcPr>
+          <w:p>
+            <w:pPr>
+              <w:spacing w:line="360" w:lineRule="auto"/>
+              <w:jc w:val="center"/>
+              <w:rPr>
+                <w:rFonts w:hint="default"/>
+                <w:sz w:val="24"/>
+                <w:szCs w:val="24"/>
+                <w:vertAlign w:val="baseline"/>
+                <w:lang w:val="en-US"/>
+              </w:rPr>
+            </w:pPr>
+            <w:r>
+              <w:rPr>
+                <w:rFonts w:hint="default"/>
+                <w:sz w:val="24"/>
+                <w:szCs w:val="24"/>
+                <w:vertAlign w:val="baseline"/>
+                <w:lang w:val="ru-RU"/>
+              </w:rPr>
+              <w:t>Совпадает с ожидаемым</w:t>
+            </w:r>
+          </w:p>
+        </w:tc>
+      </w:tr>
+      <w:tr>
+        <w:tblPrEx>
+          <w:tblBorders>
+            <w:top w:val="single" w:color="auto" w:sz="4" w:space="0"/>
+            <w:left w:val="single" w:color="auto" w:sz="4" w:space="0"/>
+            <w:bottom w:val="single" w:color="auto" w:sz="4" w:space="0"/>
+            <w:right w:val="single" w:color="auto" w:sz="4" w:space="0"/>
+            <w:insideH w:val="single" w:color="auto" w:sz="4" w:space="0"/>
+            <w:insideV w:val="single" w:color="auto" w:sz="4" w:space="0"/>
+          </w:tblBorders>
+          <w:tblCellMar>
+            <w:top w:w="0" w:type="dxa"/>
+            <w:left w:w="108" w:type="dxa"/>
+            <w:bottom w:w="0" w:type="dxa"/>
+            <w:right w:w="108" w:type="dxa"/>
+          </w:tblCellMar>
+        </w:tblPrEx>
+        <w:tc>
+          <w:tcPr>
+            <w:tcW w:w="3190" w:type="dxa"/>
+            <w:vAlign w:val="center"/>
+          </w:tcPr>
+          <w:p>
+            <w:pPr>
+              <w:spacing w:line="360" w:lineRule="auto"/>
+              <w:jc w:val="center"/>
+              <w:rPr>
+                <w:rFonts w:hint="default"/>
+                <w:sz w:val="24"/>
+                <w:szCs w:val="24"/>
+                <w:vertAlign w:val="baseline"/>
+                <w:lang w:val="en-US"/>
+              </w:rPr>
+            </w:pPr>
+            <w:r>
+              <w:rPr>
+                <w:rFonts w:hint="default"/>
+                <w:sz w:val="24"/>
+                <w:szCs w:val="24"/>
+                <w:vertAlign w:val="baseline"/>
+                <w:lang w:val="ru-RU"/>
+              </w:rPr>
+              <w:t>Ввести команду /</w:t>
+            </w:r>
+            <w:r>
+              <w:rPr>
+                <w:rFonts w:hint="default"/>
+                <w:sz w:val="24"/>
+                <w:szCs w:val="24"/>
+                <w:vertAlign w:val="baseline"/>
+                <w:lang w:val="en-US"/>
+              </w:rPr>
+              <w:t>complete</w:t>
+            </w:r>
+          </w:p>
+        </w:tc>
+        <w:tc>
+          <w:tcPr>
+            <w:tcW w:w="3190" w:type="dxa"/>
+            <w:vAlign w:val="center"/>
+          </w:tcPr>
+          <w:p>
+            <w:pPr>
+              <w:spacing w:line="360" w:lineRule="auto"/>
+              <w:jc w:val="center"/>
+              <w:rPr>
+                <w:rFonts w:hint="default"/>
+                <w:sz w:val="24"/>
+                <w:szCs w:val="24"/>
+                <w:vertAlign w:val="baseline"/>
+                <w:lang w:val="ru-RU"/>
+              </w:rPr>
+            </w:pPr>
+            <w:r>
+              <w:rPr>
+                <w:rFonts w:hint="default"/>
+                <w:sz w:val="24"/>
+                <w:szCs w:val="24"/>
+                <w:vertAlign w:val="baseline"/>
+                <w:lang w:val="ru-RU"/>
+              </w:rPr>
+              <w:t>Сообщения о выполненных заказах</w:t>
+            </w:r>
+          </w:p>
+        </w:tc>
+        <w:tc>
+          <w:tcPr>
+            <w:tcW w:w="3191" w:type="dxa"/>
+            <w:vAlign w:val="center"/>
+          </w:tcPr>
+          <w:p>
+            <w:pPr>
+              <w:spacing w:line="360" w:lineRule="auto"/>
+              <w:jc w:val="center"/>
+              <w:rPr>
+                <w:rFonts w:hint="default"/>
+                <w:sz w:val="24"/>
+                <w:szCs w:val="24"/>
+                <w:vertAlign w:val="baseline"/>
+                <w:lang w:val="ru-RU"/>
+              </w:rPr>
+            </w:pPr>
+            <w:r>
+              <w:rPr>
+                <w:rFonts w:hint="default"/>
+                <w:sz w:val="24"/>
+                <w:szCs w:val="24"/>
+                <w:vertAlign w:val="baseline"/>
+                <w:lang w:val="ru-RU"/>
+              </w:rPr>
+              <w:t>Сообщение о необходимости встать в работу</w:t>
+            </w:r>
+          </w:p>
+        </w:tc>
+      </w:tr>
+      <w:tr>
+        <w:tblPrEx>
+          <w:tblBorders>
+            <w:top w:val="single" w:color="auto" w:sz="4" w:space="0"/>
+            <w:left w:val="single" w:color="auto" w:sz="4" w:space="0"/>
+            <w:bottom w:val="single" w:color="auto" w:sz="4" w:space="0"/>
+            <w:right w:val="single" w:color="auto" w:sz="4" w:space="0"/>
+            <w:insideH w:val="single" w:color="auto" w:sz="4" w:space="0"/>
+            <w:insideV w:val="single" w:color="auto" w:sz="4" w:space="0"/>
+          </w:tblBorders>
+          <w:tblCellMar>
+            <w:top w:w="0" w:type="dxa"/>
+            <w:left w:w="108" w:type="dxa"/>
+            <w:bottom w:w="0" w:type="dxa"/>
+            <w:right w:w="108" w:type="dxa"/>
+          </w:tblCellMar>
+        </w:tblPrEx>
+        <w:tc>
+          <w:tcPr>
+            <w:tcW w:w="3190" w:type="dxa"/>
+            <w:vAlign w:val="center"/>
+          </w:tcPr>
+          <w:p>
+            <w:pPr>
+              <w:spacing w:line="360" w:lineRule="auto"/>
+              <w:jc w:val="center"/>
+              <w:rPr>
+                <w:rFonts w:hint="default"/>
+                <w:sz w:val="24"/>
+                <w:szCs w:val="24"/>
+                <w:vertAlign w:val="baseline"/>
+                <w:lang w:val="ru-RU"/>
+              </w:rPr>
+            </w:pPr>
+            <w:r>
+              <w:rPr>
+                <w:rFonts w:hint="default"/>
+                <w:sz w:val="24"/>
+                <w:szCs w:val="24"/>
+                <w:vertAlign w:val="baseline"/>
+                <w:lang w:val="ru-RU"/>
+              </w:rPr>
+              <w:t>Ввести команду /</w:t>
+            </w:r>
+            <w:r>
+              <w:rPr>
+                <w:rFonts w:hint="default"/>
+                <w:sz w:val="24"/>
+                <w:szCs w:val="24"/>
+                <w:vertAlign w:val="baseline"/>
+                <w:lang w:val="en-US"/>
+              </w:rPr>
+              <w:t>work,</w:t>
+            </w:r>
+            <w:r>
+              <w:rPr>
+                <w:rFonts w:hint="default"/>
+                <w:sz w:val="24"/>
+                <w:szCs w:val="24"/>
+                <w:vertAlign w:val="baseline"/>
+                <w:lang w:val="ru-RU"/>
+              </w:rPr>
+              <w:t xml:space="preserve"> </w:t>
+            </w:r>
+          </w:p>
+          <w:p>
+            <w:pPr>
+              <w:spacing w:line="360" w:lineRule="auto"/>
+              <w:jc w:val="center"/>
+              <w:rPr>
+                <w:rFonts w:hint="default"/>
+                <w:sz w:val="24"/>
+                <w:szCs w:val="24"/>
+                <w:vertAlign w:val="baseline"/>
+                <w:lang w:val="en-US"/>
+              </w:rPr>
+            </w:pPr>
+            <w:r>
+              <w:rPr>
+                <w:rFonts w:hint="default"/>
+                <w:sz w:val="24"/>
+                <w:szCs w:val="24"/>
+                <w:vertAlign w:val="baseline"/>
+                <w:lang w:val="ru-RU"/>
+              </w:rPr>
+              <w:t>ввести команду /</w:t>
+            </w:r>
+            <w:r>
+              <w:rPr>
+                <w:rFonts w:hint="default"/>
+                <w:sz w:val="24"/>
+                <w:szCs w:val="24"/>
+                <w:vertAlign w:val="baseline"/>
+                <w:lang w:val="en-US"/>
+              </w:rPr>
+              <w:t>complete</w:t>
+            </w:r>
+          </w:p>
+        </w:tc>
+        <w:tc>
+          <w:tcPr>
+            <w:tcW w:w="3190" w:type="dxa"/>
+            <w:vAlign w:val="center"/>
+          </w:tcPr>
+          <w:p>
+            <w:pPr>
+              <w:spacing w:line="360" w:lineRule="auto"/>
+              <w:jc w:val="center"/>
+              <w:rPr>
+                <w:rFonts w:hint="default"/>
+                <w:sz w:val="24"/>
+                <w:szCs w:val="24"/>
+                <w:vertAlign w:val="baseline"/>
+                <w:lang w:val="en-US"/>
+              </w:rPr>
+            </w:pPr>
+            <w:r>
+              <w:rPr>
+                <w:rFonts w:hint="default"/>
+                <w:sz w:val="24"/>
+                <w:szCs w:val="24"/>
+                <w:vertAlign w:val="baseline"/>
+                <w:lang w:val="ru-RU"/>
+              </w:rPr>
+              <w:t>Сообщения о выполненных заказах</w:t>
+            </w:r>
+          </w:p>
+        </w:tc>
+        <w:tc>
+          <w:tcPr>
+            <w:tcW w:w="3191" w:type="dxa"/>
+            <w:vAlign w:val="center"/>
+          </w:tcPr>
+          <w:p>
+            <w:pPr>
+              <w:spacing w:line="360" w:lineRule="auto"/>
+              <w:jc w:val="center"/>
+              <w:rPr>
+                <w:rFonts w:hint="default"/>
+                <w:sz w:val="24"/>
+                <w:szCs w:val="24"/>
+                <w:vertAlign w:val="baseline"/>
+                <w:lang w:val="en-US"/>
+              </w:rPr>
+            </w:pPr>
+            <w:r>
+              <w:rPr>
+                <w:rFonts w:hint="default"/>
+                <w:sz w:val="24"/>
+                <w:szCs w:val="24"/>
+                <w:vertAlign w:val="baseline"/>
+                <w:lang w:val="ru-RU"/>
+              </w:rPr>
+              <w:t>Совпадает с ожидаемым</w:t>
+            </w:r>
+          </w:p>
+        </w:tc>
+      </w:tr>
+    </w:tbl>
+    <w:p>
+      <w:pPr>
+        <w:rPr>
+          <w:rFonts w:hint="default"/>
+          <w:sz w:val="28"/>
+          <w:lang w:val="en-US"/>
+        </w:rPr>
+      </w:pPr>
+      <w:r>
+        <w:rPr>
+          <w:rFonts w:hint="default"/>
+          <w:sz w:val="28"/>
+          <w:lang w:val="en-US"/>
+        </w:rPr>
+        <w:br w:type="page"/>
+      </w:r>
+    </w:p>
+    <w:p>
+      <w:pPr>
+        <w:spacing w:line="360" w:lineRule="auto"/>
+        <w:ind w:firstLine="709"/>
+        <w:jc w:val="both"/>
+        <w:rPr>
+          <w:sz w:val="28"/>
+        </w:rPr>
+      </w:pPr>
+      <w:r>
+        <w:rPr>
+          <w:b/>
+          <w:sz w:val="28"/>
+        </w:rPr>
+        <w:t>4.2</w:t>
+      </w:r>
+      <w:r>
+        <w:rPr>
+          <w:b/>
+          <w:sz w:val="28"/>
+        </w:rPr>
+        <w:tab/>
+      </w:r>
+      <w:r>
+        <w:rPr>
+          <w:rFonts w:hint="default"/>
+          <w:b/>
+          <w:sz w:val="28"/>
+        </w:rPr>
+        <w:t>Функциональное тестирование</w:t>
+      </w:r>
+    </w:p>
+    <w:p>
+      <w:pPr>
+        <w:spacing w:line="360" w:lineRule="auto"/>
+        <w:ind w:firstLine="709"/>
+        <w:jc w:val="both"/>
+        <w:rPr>
+          <w:sz w:val="28"/>
+        </w:rPr>
+      </w:pPr>
+    </w:p>
+    <w:p>
+      <w:pPr>
+        <w:spacing w:line="360" w:lineRule="auto"/>
+        <w:ind w:firstLine="709"/>
+        <w:jc w:val="both"/>
+        <w:rPr>
+          <w:rFonts w:hint="default"/>
+          <w:sz w:val="28"/>
+          <w:lang w:val="ru-RU"/>
+        </w:rPr>
+      </w:pPr>
+      <w:r>
+        <w:rPr>
+          <w:sz w:val="28"/>
+        </w:rPr>
+        <w:t>Во время курсового проектирования проведено функциональное тестирование</w:t>
+      </w:r>
+      <w:r>
+        <w:rPr>
+          <w:rFonts w:hint="default"/>
+          <w:sz w:val="28"/>
+          <w:lang w:val="ru-RU"/>
+        </w:rPr>
+        <w:t xml:space="preserve"> мобильного приложения методом черного ящика, результаты тестирования в таблице х.</w:t>
+      </w:r>
+    </w:p>
+    <w:p>
+      <w:pPr>
+        <w:spacing w:line="360" w:lineRule="auto"/>
+        <w:ind w:firstLine="709"/>
+        <w:jc w:val="both"/>
+        <w:rPr>
+          <w:rFonts w:hint="default"/>
+          <w:sz w:val="28"/>
+          <w:lang w:val="ru-RU"/>
+        </w:rPr>
+      </w:pPr>
+    </w:p>
+    <w:p>
+      <w:pPr>
+        <w:spacing w:line="360" w:lineRule="auto"/>
+        <w:ind w:left="0" w:leftChars="0" w:firstLine="0" w:firstLineChars="0"/>
+        <w:jc w:val="both"/>
+        <w:rPr>
+          <w:rFonts w:hint="default"/>
+          <w:sz w:val="28"/>
+          <w:lang w:val="ru-RU"/>
+        </w:rPr>
+      </w:pPr>
+      <w:r>
+        <w:rPr>
+          <w:rFonts w:hint="default"/>
+          <w:sz w:val="28"/>
+          <w:lang w:val="ru-RU"/>
+        </w:rPr>
+        <w:t>Таблица х – Тестирование мобильного приложения методом черного ящика</w:t>
+      </w:r>
+    </w:p>
+    <w:p>
+      <w:pPr>
+        <w:spacing w:line="360" w:lineRule="auto"/>
+        <w:ind w:left="0" w:leftChars="0" w:firstLine="719" w:firstLineChars="257"/>
+        <w:jc w:val="both"/>
+        <w:rPr>
+          <w:rFonts w:hint="default"/>
+          <w:sz w:val="28"/>
+          <w:lang w:val="ru-RU"/>
+        </w:rPr>
+      </w:pPr>
+    </w:p>
+    <w:tbl>
+      <w:tblPr>
+        <w:tblStyle w:val="15"/>
+        <w:tblW w:w="0" w:type="auto"/>
+        <w:tblInd w:w="0" w:type="dxa"/>
+        <w:tblBorders>
+          <w:top w:val="single" w:color="auto" w:sz="4" w:space="0"/>
+          <w:left w:val="single" w:color="auto" w:sz="4" w:space="0"/>
+          <w:bottom w:val="single" w:color="auto" w:sz="4" w:space="0"/>
+          <w:right w:val="single" w:color="auto" w:sz="4" w:space="0"/>
+          <w:insideH w:val="single" w:color="auto" w:sz="4" w:space="0"/>
+          <w:insideV w:val="single" w:color="auto" w:sz="4" w:space="0"/>
+        </w:tblBorders>
+        <w:tblLayout w:type="autofit"/>
+        <w:tblCellMar>
+          <w:top w:w="0" w:type="dxa"/>
+          <w:left w:w="108" w:type="dxa"/>
+          <w:bottom w:w="0" w:type="dxa"/>
+          <w:right w:w="108" w:type="dxa"/>
+        </w:tblCellMar>
+      </w:tblPr>
+      <w:tblGrid>
+        <w:gridCol w:w="3190"/>
+        <w:gridCol w:w="3190"/>
+        <w:gridCol w:w="3191"/>
+      </w:tblGrid>
+      <w:tr>
+        <w:tblPrEx>
+          <w:tblBorders>
+            <w:top w:val="single" w:color="auto" w:sz="4" w:space="0"/>
+            <w:left w:val="single" w:color="auto" w:sz="4" w:space="0"/>
+            <w:bottom w:val="single" w:color="auto" w:sz="4" w:space="0"/>
+            <w:right w:val="single" w:color="auto" w:sz="4" w:space="0"/>
+            <w:insideH w:val="single" w:color="auto" w:sz="4" w:space="0"/>
+            <w:insideV w:val="single" w:color="auto" w:sz="4" w:space="0"/>
+          </w:tblBorders>
+          <w:tblCellMar>
+            <w:top w:w="0" w:type="dxa"/>
+            <w:left w:w="108" w:type="dxa"/>
+            <w:bottom w:w="0" w:type="dxa"/>
+            <w:right w:w="108" w:type="dxa"/>
+          </w:tblCellMar>
+        </w:tblPrEx>
+        <w:tc>
+          <w:tcPr>
+            <w:tcW w:w="3190" w:type="dxa"/>
+            <w:tcBorders>
+              <w:bottom w:val="double" w:color="auto" w:sz="4" w:space="0"/>
+            </w:tcBorders>
+          </w:tcPr>
+          <w:p>
+            <w:pPr>
+              <w:spacing w:line="360" w:lineRule="auto"/>
+              <w:jc w:val="center"/>
+              <w:rPr>
+                <w:rFonts w:hint="default"/>
+                <w:sz w:val="24"/>
+                <w:szCs w:val="24"/>
+                <w:vertAlign w:val="baseline"/>
+                <w:lang w:val="ru-RU"/>
+              </w:rPr>
+            </w:pPr>
+            <w:r>
+              <w:rPr>
+                <w:rFonts w:hint="default"/>
+                <w:sz w:val="24"/>
+                <w:szCs w:val="24"/>
+                <w:vertAlign w:val="baseline"/>
+                <w:lang w:val="ru-RU"/>
+              </w:rPr>
+              <w:t>Действие</w:t>
+            </w:r>
+          </w:p>
+        </w:tc>
+        <w:tc>
+          <w:tcPr>
+            <w:tcW w:w="3190" w:type="dxa"/>
+            <w:tcBorders>
+              <w:bottom w:val="double" w:color="auto" w:sz="4" w:space="0"/>
+            </w:tcBorders>
+          </w:tcPr>
+          <w:p>
+            <w:pPr>
+              <w:spacing w:line="360" w:lineRule="auto"/>
+              <w:jc w:val="center"/>
+              <w:rPr>
+                <w:rFonts w:hint="default"/>
+                <w:sz w:val="24"/>
+                <w:szCs w:val="24"/>
+                <w:vertAlign w:val="baseline"/>
+                <w:lang w:val="ru-RU"/>
+              </w:rPr>
+            </w:pPr>
+            <w:r>
+              <w:rPr>
+                <w:rFonts w:hint="default"/>
+                <w:sz w:val="24"/>
+                <w:szCs w:val="24"/>
+                <w:vertAlign w:val="baseline"/>
+                <w:lang w:val="ru-RU"/>
+              </w:rPr>
+              <w:t>Ожидаемый результат</w:t>
+            </w:r>
+          </w:p>
+        </w:tc>
+        <w:tc>
+          <w:tcPr>
+            <w:tcW w:w="3191" w:type="dxa"/>
+            <w:tcBorders>
+              <w:bottom w:val="double" w:color="auto" w:sz="4" w:space="0"/>
+            </w:tcBorders>
+          </w:tcPr>
+          <w:p>
+            <w:pPr>
+              <w:spacing w:line="360" w:lineRule="auto"/>
+              <w:jc w:val="center"/>
+              <w:rPr>
+                <w:rFonts w:hint="default"/>
+                <w:sz w:val="24"/>
+                <w:szCs w:val="24"/>
+                <w:vertAlign w:val="baseline"/>
+                <w:lang w:val="ru-RU"/>
+              </w:rPr>
+            </w:pPr>
+            <w:r>
+              <w:rPr>
+                <w:rFonts w:hint="default"/>
+                <w:sz w:val="24"/>
+                <w:szCs w:val="24"/>
+                <w:vertAlign w:val="baseline"/>
+                <w:lang w:val="ru-RU"/>
+              </w:rPr>
+              <w:t>Фактический результат</w:t>
+            </w:r>
+          </w:p>
+        </w:tc>
+      </w:tr>
+      <w:tr>
+        <w:tblPrEx>
+          <w:tblBorders>
+            <w:top w:val="single" w:color="auto" w:sz="4" w:space="0"/>
+            <w:left w:val="single" w:color="auto" w:sz="4" w:space="0"/>
+            <w:bottom w:val="single" w:color="auto" w:sz="4" w:space="0"/>
+            <w:right w:val="single" w:color="auto" w:sz="4" w:space="0"/>
+            <w:insideH w:val="single" w:color="auto" w:sz="4" w:space="0"/>
+            <w:insideV w:val="single" w:color="auto" w:sz="4" w:space="0"/>
+          </w:tblBorders>
+          <w:tblCellMar>
+            <w:top w:w="0" w:type="dxa"/>
+            <w:left w:w="108" w:type="dxa"/>
+            <w:bottom w:w="0" w:type="dxa"/>
+            <w:right w:w="108" w:type="dxa"/>
+          </w:tblCellMar>
+        </w:tblPrEx>
+        <w:tc>
+          <w:tcPr>
+            <w:tcW w:w="3190" w:type="dxa"/>
+            <w:tcBorders>
+              <w:top w:val="double" w:color="auto" w:sz="4" w:space="0"/>
+            </w:tcBorders>
+            <w:vAlign w:val="center"/>
+          </w:tcPr>
+          <w:p>
+            <w:pPr>
+              <w:spacing w:line="360" w:lineRule="auto"/>
+              <w:jc w:val="center"/>
+              <w:rPr>
+                <w:rFonts w:hint="default"/>
+                <w:sz w:val="24"/>
+                <w:szCs w:val="24"/>
+                <w:vertAlign w:val="baseline"/>
+                <w:lang w:val="ru-RU"/>
+              </w:rPr>
+            </w:pPr>
+            <w:r>
+              <w:rPr>
+                <w:rFonts w:hint="default"/>
+                <w:sz w:val="24"/>
+                <w:szCs w:val="24"/>
+                <w:vertAlign w:val="baseline"/>
+                <w:lang w:val="ru-RU"/>
+              </w:rPr>
               <w:t>Нажатб на иконку меню</w:t>
             </w:r>
           </w:p>
@@ -17656,8 +17704,6 @@
         </w:rPr>
         <w:t>ЗАКЛЮЧЕНИЕ</w:t>
       </w:r>
-      <w:bookmarkStart w:id="0" w:name="_GoBack"/>
-      <w:bookmarkEnd w:id="0"/>
     </w:p>
     <w:p>
       <w:pPr>
@@ -17725,57 +17771,6 @@
           <w:sz w:val="28"/>
         </w:rPr>
         <w:t>.</w:t>
-      </w:r>
-    </w:p>
-    <w:p>
-      <w:pPr>
-        <w:spacing w:line="360" w:lineRule="auto"/>
-        <w:ind w:firstLine="709"/>
-        <w:jc w:val="both"/>
-        <w:rPr>
-          <w:rFonts w:hint="default"/>
-          <w:i w:val="0"/>
-          <w:iCs/>
-          <w:sz w:val="28"/>
-        </w:rPr>
-      </w:pPr>
-      <w:r>
-        <w:rPr>
-          <w:rFonts w:hint="default"/>
-          <w:i w:val="0"/>
-          <w:iCs/>
-          <w:sz w:val="28"/>
-          <w:lang w:val="ru-RU"/>
-        </w:rPr>
-        <w:t>разработка подсистемы</w:t>
-      </w:r>
-      <w:r>
-        <w:rPr>
-          <w:rFonts w:hint="default"/>
-          <w:i w:val="0"/>
-          <w:iCs/>
-          <w:sz w:val="28"/>
-        </w:rPr>
-        <w:t xml:space="preserve"> обеспечи</w:t>
-      </w:r>
-      <w:r>
-        <w:rPr>
-          <w:rFonts w:hint="default"/>
-          <w:i w:val="0"/>
-          <w:iCs/>
-          <w:sz w:val="28"/>
-          <w:lang w:val="ru-RU"/>
-        </w:rPr>
-        <w:t>вающей</w:t>
-      </w:r>
-      <w:r>
-        <w:rPr>
-          <w:rFonts w:hint="default"/>
-          <w:i w:val="0"/>
-          <w:iCs/>
-          <w:sz w:val="28"/>
-        </w:rPr>
-        <w:t xml:space="preserve"> возможность быстрого и удобного оформления заказов, а также управления ими в реальном времени.</w:t>
       </w:r>
     </w:p>
     <w:p>
@@ -18095,7 +18090,15 @@
         <w:rPr>
           <w:sz w:val="28"/>
         </w:rPr>
-        <w:t xml:space="preserve"> вариантов использования </w:t>
+        <w:t xml:space="preserve"> в</w:t>
+      </w:r>
+      <w:bookmarkStart w:id="0" w:name="_GoBack"/>
+      <w:bookmarkEnd w:id="0"/>
+      <w:r>
+        <w:rPr>
+          <w:sz w:val="28"/>
+        </w:rPr>
+        <w:t xml:space="preserve">ариантов использования </w:t>
       </w:r>
       <w:r>
         <w:rPr>
@@ -19511,21 +19514,21 @@
     <w:lsdException w:uiPriority="99" w:name="Body Text Indent 2"/>
     <w:lsdException w:uiPriority="99" w:name="Body Text Indent 3"/>
     <w:lsdException w:uiPriority="99" w:name="Block Text"/>
-    <w:lsdException w:uiPriority="99" w:name="Hyperlink"/>
+    <w:lsdException w:qFormat="1" w:uiPriority="99" w:name="Hyperlink"/>
     <w:lsdException w:uiPriority="99" w:name="FollowedHyperlink"/>
     <w:lsdException w:qFormat="1" w:unhideWhenUsed="0" w:uiPriority="22" w:semiHidden="0" w:name="Strong"/>
     <w:lsdException w:qFormat="1" w:unhideWhenUsed="0" w:uiPriority="20" w:semiHidden="0" w:name="Emphasis"/>
     <w:lsdException w:uiPriority="99" w:name="Document Map"/>
     <w:lsdException w:uiPriority="99" w:name="Plain Text"/>
     <w:lsdException w:uiPriority="99" w:name="E-mail Signature"/>
-    <w:lsdException w:uiPriority="99" w:name="Normal (Web)"/>
+    <w:lsdException w:qFormat="1" w:uiPriority="99" w:name="Normal (Web)"/>
     <w:lsdException w:uiPriority="99" w:name="HTML Acronym"/>
     <w:lsdException w:uiPriority="99" w:name="HTML Address"/>
     <w:lsdException w:uiPriority="99" w:name="HTML Cite"/>
     <w:lsdException w:uiPriority="99" w:name="HTML Code"/>
     <w:lsdException w:uiPriority="99" w:name="HTML Definition"/>
     <w:lsdException w:uiPriority="99" w:name="HTML Keyboard"/>
-    <w:lsdException w:uiPriority="99" w:name="HTML Preformatted"/>
+    <w:lsdException w:qFormat="1" w:uiPriority="99" w:name="HTML Preformatted"/>
     <w:lsdException w:uiPriority="99" w:name="HTML Sample"/>
     <w:lsdException w:uiPriority="99" w:name="HTML Typewriter"/>
     <w:lsdException w:uiPriority="99" w:name="HTML Variable"/>
@@ -19709,6 +19712,7 @@
     <w:basedOn w:val="7"/>
     <w:semiHidden/>
     <w:unhideWhenUsed/>
+    <w:qFormat/>
     <w:uiPriority w:val="99"/>
     <w:rPr>
       <w:color w:val="0000FF"/>
@@ -19757,6 +19761,7 @@
     <w:name w:val="Normal (Web)"/>
     <w:semiHidden/>
     <w:unhideWhenUsed/>
+    <w:qFormat/>
     <w:uiPriority w:val="99"/>
     <w:pPr>
       <w:spacing w:before="0" w:beforeAutospacing="1" w:after="0" w:afterAutospacing="1"/>
@@ -19775,6 +19780,7 @@
     <w:name w:val="HTML Preformatted"/>
     <w:semiHidden/>
     <w:unhideWhenUsed/>
+    <w:qFormat/>
     <w:uiPriority w:val="99"/>
     <w:pPr>
       <w:tabs>
@@ -19828,6 +19834,7 @@
     <w:name w:val="Заголовок 2 Знак"/>
     <w:basedOn w:val="7"/>
     <w:link w:val="2"/>
+    <w:qFormat/>
     <w:uiPriority w:val="0"/>
     <w:rPr>
       <w:rFonts w:ascii="Arial" w:hAnsi="Arial" w:eastAsia="Times New Roman" w:cs="Arial"/>
@@ -19859,6 +19866,7 @@
     <w:name w:val="Заголовок 4 Знак"/>
     <w:basedOn w:val="7"/>
     <w:link w:val="4"/>
+    <w:qFormat/>
     <w:uiPriority w:val="0"/>
     <w:rPr>
       <w:rFonts w:ascii="Times New Roman" w:hAnsi="Times New Roman" w:eastAsia="Times New Roman" w:cs="Times New Roman"/>
@@ -19873,6 +19881,7 @@
     <w:name w:val="Заголовок 6 Знак"/>
     <w:basedOn w:val="7"/>
     <w:link w:val="5"/>
+    <w:qFormat/>
     <w:uiPriority w:val="0"/>
     <w:rPr>
       <w:rFonts w:ascii="Times New Roman" w:hAnsi="Times New Roman" w:eastAsia="Times New Roman" w:cs="Times New Roman"/>

</xml_diff>